<commit_message>
updated with info from Paul
</commit_message>
<xml_diff>
--- a/doc/SAM i18n l10n.docx
+++ b/doc/SAM i18n l10n.docx
@@ -97,7 +97,15 @@
         </w:numPr>
       </w:pPr>
       <w:r>
-        <w:t>Number formatting routines in WEX used in plotting/dview/numeric widgets</w:t>
+        <w:t>Number formatting routines in WEX used in plotting/</w:t>
+      </w:r>
+      <w:proofErr w:type="spellStart"/>
+      <w:r>
+        <w:t>dview</w:t>
+      </w:r>
+      <w:proofErr w:type="spellEnd"/>
+      <w:r>
+        <w:t>/numeric widgets</w:t>
       </w:r>
     </w:p>
     <w:p>
@@ -108,8 +116,13 @@
           <w:numId w:val="2"/>
         </w:numPr>
       </w:pPr>
-      <w:r>
-        <w:t>DView dialogs and time representation, also in standalone app</w:t>
+      <w:proofErr w:type="spellStart"/>
+      <w:r>
+        <w:t>DView</w:t>
+      </w:r>
+      <w:proofErr w:type="spellEnd"/>
+      <w:r>
+        <w:t xml:space="preserve"> dialogs and time representation, also in standalone app</w:t>
       </w:r>
     </w:p>
     <w:p>
@@ -121,7 +134,15 @@
         </w:numPr>
       </w:pPr>
       <w:r>
-        <w:t>SSC SDKtool user interface</w:t>
+        <w:t xml:space="preserve">SSC </w:t>
+      </w:r>
+      <w:proofErr w:type="spellStart"/>
+      <w:r>
+        <w:t>SDKtool</w:t>
+      </w:r>
+      <w:proofErr w:type="spellEnd"/>
+      <w:r>
+        <w:t xml:space="preserve"> user interface</w:t>
       </w:r>
     </w:p>
     <w:p>
@@ -168,11 +189,14 @@
           <w:numId w:val="2"/>
         </w:numPr>
       </w:pPr>
-      <w:r>
-        <w:t>Solarpilot messages</w:t>
-      </w:r>
-      <w:bookmarkStart w:id="0" w:name="_GoBack"/>
-      <w:bookmarkEnd w:id="0"/>
+      <w:proofErr w:type="spellStart"/>
+      <w:r>
+        <w:t>Solarpilot</w:t>
+      </w:r>
+      <w:proofErr w:type="spellEnd"/>
+      <w:r>
+        <w:t xml:space="preserve"> messages</w:t>
+      </w:r>
     </w:p>
     <w:p>
       <w:pPr>
@@ -186,10 +210,23 @@
         <w:t>User interface page labels – need to write extractor to dump all labels/units</w:t>
       </w:r>
       <w:r>
-        <w:t>/indexlabels</w:t>
-      </w:r>
-      <w:r>
-        <w:t xml:space="preserve"> into a .pot/ file for merging with C++ static string po files.</w:t>
+        <w:t>/</w:t>
+      </w:r>
+      <w:proofErr w:type="spellStart"/>
+      <w:r>
+        <w:t>indexlabels</w:t>
+      </w:r>
+      <w:proofErr w:type="spellEnd"/>
+      <w:r>
+        <w:t xml:space="preserve"> into a .pot/ file for merging with C++ static string </w:t>
+      </w:r>
+      <w:proofErr w:type="spellStart"/>
+      <w:r>
+        <w:t>po</w:t>
+      </w:r>
+      <w:proofErr w:type="spellEnd"/>
+      <w:r>
+        <w:t xml:space="preserve"> files.</w:t>
       </w:r>
       <w:r>
         <w:t xml:space="preserve">  Also need</w:t>
@@ -324,6 +361,53 @@
         <w:t>Version upgrade script messages</w:t>
       </w:r>
     </w:p>
+    <w:p>
+      <w:pPr>
+        <w:pStyle w:val="ListParagraph"/>
+        <w:numPr>
+          <w:ilvl w:val="0"/>
+          <w:numId w:val="2"/>
+        </w:numPr>
+      </w:pPr>
+      <w:r>
+        <w:t>Update images in UI that have embedded text: remove text and put in labels</w:t>
+      </w:r>
+    </w:p>
+    <w:p>
+      <w:pPr>
+        <w:pStyle w:val="ListParagraph"/>
+        <w:numPr>
+          <w:ilvl w:val="0"/>
+          <w:numId w:val="2"/>
+        </w:numPr>
+      </w:pPr>
+      <w:r>
+        <w:t xml:space="preserve">General updating of UI page layout to give more space for translated text (English is a pretty compact language! See </w:t>
+      </w:r>
+      <w:hyperlink r:id="rId5" w:history="1">
+        <w:r>
+          <w:rPr>
+            <w:rStyle w:val="Hyperlink"/>
+          </w:rPr>
+          <w:t>https://www.w3.org/International/articles/article-text-size.en</w:t>
+        </w:r>
+      </w:hyperlink>
+      <w:r>
+        <w:t xml:space="preserve"> </w:t>
+      </w:r>
+    </w:p>
+    <w:p>
+      <w:pPr>
+        <w:pStyle w:val="ListParagraph"/>
+        <w:numPr>
+          <w:ilvl w:val="0"/>
+          <w:numId w:val="2"/>
+        </w:numPr>
+      </w:pPr>
+      <w:r>
+        <w:t>Consider any requirements on help authoring tool Help &amp; Manual for support of translation (see below)</w:t>
+      </w:r>
+    </w:p>
     <w:p/>
     <w:p>
       <w:r>
@@ -354,8 +438,13 @@
         </w:numPr>
       </w:pPr>
       <w:r>
-        <w:t>Specifying currency units/etc</w:t>
-      </w:r>
+        <w:t>Specifying currency units/</w:t>
+      </w:r>
+      <w:proofErr w:type="spellStart"/>
+      <w:r>
+        <w:t>etc</w:t>
+      </w:r>
+      <w:proofErr w:type="spellEnd"/>
     </w:p>
     <w:p>
       <w:pPr>
@@ -396,6 +485,7 @@
         </w:numPr>
       </w:pPr>
       <w:r>
+        <w:lastRenderedPageBreak/>
         <w:t>No support for vertical text layout</w:t>
       </w:r>
     </w:p>
@@ -434,7 +524,7 @@
       <w:r>
         <w:t xml:space="preserve">Website? E.g. </w:t>
       </w:r>
-      <w:hyperlink r:id="rId5" w:history="1">
+      <w:hyperlink r:id="rId6" w:history="1">
         <w:r>
           <w:rPr>
             <w:rStyle w:val="Hyperlink"/>
@@ -445,7 +535,7 @@
       <w:r>
         <w:t xml:space="preserve"> or </w:t>
       </w:r>
-      <w:hyperlink r:id="rId6" w:history="1">
+      <w:hyperlink r:id="rId7" w:history="1">
         <w:r>
           <w:rPr>
             <w:rStyle w:val="Hyperlink"/>
@@ -456,7 +546,7 @@
       <w:r>
         <w:t xml:space="preserve"> or </w:t>
       </w:r>
-      <w:hyperlink r:id="rId7" w:history="1">
+      <w:hyperlink r:id="rId8" w:history="1">
         <w:r>
           <w:rPr>
             <w:rStyle w:val="Hyperlink"/>
@@ -489,7 +579,6 @@
         </w:numPr>
       </w:pPr>
       <w:r>
-        <w:lastRenderedPageBreak/>
         <w:t>Registration web service email?</w:t>
       </w:r>
     </w:p>
@@ -531,7 +620,23 @@
         </w:numPr>
       </w:pPr>
       <w:r>
-        <w:t>Localization is significant effort too, but probably less than full i18n above.  A full localization is probably very difficult for all technologies, but a partial one (i.e. no reports, metrics, cashflow, etc, just UI labels, or just for one technology) is perhaps not terrible.</w:t>
+        <w:t xml:space="preserve">Localization is significant effort too, but probably less than full i18n above.  A full localization is probably very difficult for all technologies, but a partial one (i.e. no reports, metrics, </w:t>
+      </w:r>
+      <w:proofErr w:type="spellStart"/>
+      <w:r>
+        <w:t>cashflow</w:t>
+      </w:r>
+      <w:proofErr w:type="spellEnd"/>
+      <w:r>
+        <w:t xml:space="preserve">, </w:t>
+      </w:r>
+      <w:proofErr w:type="spellStart"/>
+      <w:r>
+        <w:t>etc</w:t>
+      </w:r>
+      <w:proofErr w:type="spellEnd"/>
+      <w:r>
+        <w:t>, just UI labels, or just for one technology) is perhaps not terrible.</w:t>
       </w:r>
     </w:p>
     <w:p/>
@@ -557,6 +662,8 @@
           <w:szCs w:val="36"/>
         </w:rPr>
       </w:pPr>
+      <w:proofErr w:type="spellStart"/>
+      <w:proofErr w:type="gramStart"/>
       <w:r>
         <w:rPr>
           <w:rFonts w:ascii="Georgia" w:eastAsia="Times New Roman" w:hAnsi="Georgia" w:cs="Times New Roman"/>
@@ -564,8 +671,10 @@
           <w:sz w:val="28"/>
           <w:szCs w:val="36"/>
         </w:rPr>
-        <w:t xml:space="preserve">wxWidgets i18n/l10n </w:t>
-      </w:r>
+        <w:t>wxWidgets</w:t>
+      </w:r>
+      <w:proofErr w:type="spellEnd"/>
+      <w:proofErr w:type="gramEnd"/>
       <w:r>
         <w:rPr>
           <w:rFonts w:ascii="Georgia" w:eastAsia="Times New Roman" w:hAnsi="Georgia" w:cs="Times New Roman"/>
@@ -573,6 +682,15 @@
           <w:sz w:val="28"/>
           <w:szCs w:val="36"/>
         </w:rPr>
+        <w:t xml:space="preserve"> i18n/l10n </w:t>
+      </w:r>
+      <w:r>
+        <w:rPr>
+          <w:rFonts w:ascii="Georgia" w:eastAsia="Times New Roman" w:hAnsi="Georgia" w:cs="Times New Roman"/>
+          <w:color w:val="000000"/>
+          <w:sz w:val="28"/>
+          <w:szCs w:val="36"/>
+        </w:rPr>
         <w:t>Getting started</w:t>
       </w:r>
     </w:p>
@@ -594,7 +712,27 @@
           <w:sz w:val="18"/>
           <w:szCs w:val="21"/>
         </w:rPr>
-        <w:t>Start by selecting which strings are translatable and mark them with the _() macro.</w:t>
+        <w:t xml:space="preserve">Start by selecting which strings are translatable and mark them with the </w:t>
+      </w:r>
+      <w:proofErr w:type="gramStart"/>
+      <w:r>
+        <w:rPr>
+          <w:rFonts w:ascii="Arial" w:eastAsia="Times New Roman" w:hAnsi="Arial" w:cs="Arial"/>
+          <w:color w:val="252525"/>
+          <w:sz w:val="18"/>
+          <w:szCs w:val="21"/>
+        </w:rPr>
+        <w:t>_(</w:t>
+      </w:r>
+      <w:proofErr w:type="gramEnd"/>
+      <w:r>
+        <w:rPr>
+          <w:rFonts w:ascii="Arial" w:eastAsia="Times New Roman" w:hAnsi="Arial" w:cs="Arial"/>
+          <w:color w:val="252525"/>
+          <w:sz w:val="18"/>
+          <w:szCs w:val="21"/>
+        </w:rPr>
+        <w:t>) macro.</w:t>
       </w:r>
     </w:p>
     <w:p>
@@ -634,7 +772,27 @@
           <w:sz w:val="18"/>
           <w:szCs w:val="21"/>
         </w:rPr>
-        <w:t>// example : 'Hello World' is flagged as translatable</w:t>
+        <w:t xml:space="preserve">// </w:t>
+      </w:r>
+      <w:proofErr w:type="gramStart"/>
+      <w:r>
+        <w:rPr>
+          <w:rFonts w:ascii="Courier New" w:eastAsia="Times New Roman" w:hAnsi="Courier New" w:cs="Courier New"/>
+          <w:color w:val="666666"/>
+          <w:sz w:val="18"/>
+          <w:szCs w:val="21"/>
+        </w:rPr>
+        <w:t>example :</w:t>
+      </w:r>
+      <w:proofErr w:type="gramEnd"/>
+      <w:r>
+        <w:rPr>
+          <w:rFonts w:ascii="Courier New" w:eastAsia="Times New Roman" w:hAnsi="Courier New" w:cs="Courier New"/>
+          <w:color w:val="666666"/>
+          <w:sz w:val="18"/>
+          <w:szCs w:val="21"/>
+        </w:rPr>
+        <w:t xml:space="preserve"> 'Hello World' is flagged as translatable</w:t>
       </w:r>
     </w:p>
     <w:p>
@@ -667,7 +825,9 @@
           <w:szCs w:val="21"/>
         </w:rPr>
       </w:pPr>
-      <w:hyperlink r:id="rId8" w:anchor="ga193c64ed4802e379799cdb42de252647" w:history="1">
+      <w:hyperlink r:id="rId9" w:anchor="ga193c64ed4802e379799cdb42de252647" w:history="1">
+        <w:proofErr w:type="spellStart"/>
+        <w:proofErr w:type="gramStart"/>
         <w:r>
           <w:rPr>
             <w:rFonts w:ascii="Courier New" w:eastAsia="Times New Roman" w:hAnsi="Courier New" w:cs="Courier New"/>
@@ -677,6 +837,8 @@
           </w:rPr>
           <w:t>wxMessageBox</w:t>
         </w:r>
+        <w:proofErr w:type="spellEnd"/>
+        <w:proofErr w:type="gramEnd"/>
       </w:hyperlink>
       <w:r>
         <w:rPr>
@@ -696,7 +858,7 @@
         </w:rPr>
         <w:t xml:space="preserve"> </w:t>
       </w:r>
-      <w:hyperlink r:id="rId9" w:anchor="ga8a02b8875a521df57263a9e6f090f2d0" w:history="1">
+      <w:hyperlink r:id="rId10" w:anchor="ga8a02b8875a521df57263a9e6f090f2d0" w:history="1">
         <w:r>
           <w:rPr>
             <w:rFonts w:ascii="Courier New" w:eastAsia="Times New Roman" w:hAnsi="Courier New" w:cs="Courier New"/>
@@ -780,7 +942,47 @@
           <w:sz w:val="18"/>
           <w:szCs w:val="21"/>
         </w:rPr>
-        <w:t>Once translatable strings are marked, you can extract the strings into a catalog using GNU gettext (you'll need to have it installed to extract the string catalog using the UNIX commands provided below, however your user will not need to have it installed since support is built inside wx).</w:t>
+        <w:t xml:space="preserve">Once translatable strings are marked, you can extract the strings into a catalog using GNU </w:t>
+      </w:r>
+      <w:proofErr w:type="spellStart"/>
+      <w:r>
+        <w:rPr>
+          <w:rFonts w:ascii="Arial" w:eastAsia="Times New Roman" w:hAnsi="Arial" w:cs="Arial"/>
+          <w:color w:val="252525"/>
+          <w:sz w:val="18"/>
+          <w:szCs w:val="21"/>
+        </w:rPr>
+        <w:t>gettext</w:t>
+      </w:r>
+      <w:proofErr w:type="spellEnd"/>
+      <w:r>
+        <w:rPr>
+          <w:rFonts w:ascii="Arial" w:eastAsia="Times New Roman" w:hAnsi="Arial" w:cs="Arial"/>
+          <w:color w:val="252525"/>
+          <w:sz w:val="18"/>
+          <w:szCs w:val="21"/>
+        </w:rPr>
+        <w:t xml:space="preserve"> (you'll need to have it installed to extract the string catalog using the UNIX commands provided below, however your user will not need to have it installed since support is built inside </w:t>
+      </w:r>
+      <w:proofErr w:type="spellStart"/>
+      <w:r>
+        <w:rPr>
+          <w:rFonts w:ascii="Arial" w:eastAsia="Times New Roman" w:hAnsi="Arial" w:cs="Arial"/>
+          <w:color w:val="252525"/>
+          <w:sz w:val="18"/>
+          <w:szCs w:val="21"/>
+        </w:rPr>
+        <w:t>wx</w:t>
+      </w:r>
+      <w:proofErr w:type="spellEnd"/>
+      <w:r>
+        <w:rPr>
+          <w:rFonts w:ascii="Arial" w:eastAsia="Times New Roman" w:hAnsi="Arial" w:cs="Arial"/>
+          <w:color w:val="252525"/>
+          <w:sz w:val="18"/>
+          <w:szCs w:val="21"/>
+        </w:rPr>
+        <w:t>).</w:t>
       </w:r>
     </w:p>
     <w:p>
@@ -820,7 +1022,47 @@
           <w:sz w:val="18"/>
           <w:szCs w:val="21"/>
         </w:rPr>
-        <w:t># example sh script to generate catalog file</w:t>
+        <w:t xml:space="preserve"># </w:t>
+      </w:r>
+      <w:proofErr w:type="gramStart"/>
+      <w:r>
+        <w:rPr>
+          <w:rFonts w:ascii="Courier New" w:eastAsia="Times New Roman" w:hAnsi="Courier New" w:cs="Courier New"/>
+          <w:color w:val="339900"/>
+          <w:sz w:val="18"/>
+          <w:szCs w:val="21"/>
+        </w:rPr>
+        <w:t>example</w:t>
+      </w:r>
+      <w:proofErr w:type="gramEnd"/>
+      <w:r>
+        <w:rPr>
+          <w:rFonts w:ascii="Courier New" w:eastAsia="Times New Roman" w:hAnsi="Courier New" w:cs="Courier New"/>
+          <w:color w:val="339900"/>
+          <w:sz w:val="18"/>
+          <w:szCs w:val="21"/>
+        </w:rPr>
+        <w:t xml:space="preserve"> </w:t>
+      </w:r>
+      <w:proofErr w:type="spellStart"/>
+      <w:r>
+        <w:rPr>
+          <w:rFonts w:ascii="Courier New" w:eastAsia="Times New Roman" w:hAnsi="Courier New" w:cs="Courier New"/>
+          <w:color w:val="339900"/>
+          <w:sz w:val="18"/>
+          <w:szCs w:val="21"/>
+        </w:rPr>
+        <w:t>sh</w:t>
+      </w:r>
+      <w:proofErr w:type="spellEnd"/>
+      <w:r>
+        <w:rPr>
+          <w:rFonts w:ascii="Courier New" w:eastAsia="Times New Roman" w:hAnsi="Courier New" w:cs="Courier New"/>
+          <w:color w:val="339900"/>
+          <w:sz w:val="18"/>
+          <w:szCs w:val="21"/>
+        </w:rPr>
+        <w:t xml:space="preserve"> script to generate catalog file</w:t>
       </w:r>
     </w:p>
     <w:p>
@@ -860,8 +1102,59 @@
           <w:sz w:val="18"/>
           <w:szCs w:val="21"/>
         </w:rPr>
-        <w:t># it searches for strings marked with _() in all .cpp files in directory ./src</w:t>
-      </w:r>
+        <w:t xml:space="preserve"># </w:t>
+      </w:r>
+      <w:proofErr w:type="gramStart"/>
+      <w:r>
+        <w:rPr>
+          <w:rFonts w:ascii="Courier New" w:eastAsia="Times New Roman" w:hAnsi="Courier New" w:cs="Courier New"/>
+          <w:color w:val="339900"/>
+          <w:sz w:val="18"/>
+          <w:szCs w:val="21"/>
+        </w:rPr>
+        <w:t>it</w:t>
+      </w:r>
+      <w:proofErr w:type="gramEnd"/>
+      <w:r>
+        <w:rPr>
+          <w:rFonts w:ascii="Courier New" w:eastAsia="Times New Roman" w:hAnsi="Courier New" w:cs="Courier New"/>
+          <w:color w:val="339900"/>
+          <w:sz w:val="18"/>
+          <w:szCs w:val="21"/>
+        </w:rPr>
+        <w:t xml:space="preserve"> searches for strings marked with _() in all .</w:t>
+      </w:r>
+      <w:proofErr w:type="spellStart"/>
+      <w:r>
+        <w:rPr>
+          <w:rFonts w:ascii="Courier New" w:eastAsia="Times New Roman" w:hAnsi="Courier New" w:cs="Courier New"/>
+          <w:color w:val="339900"/>
+          <w:sz w:val="18"/>
+          <w:szCs w:val="21"/>
+        </w:rPr>
+        <w:t>cpp</w:t>
+      </w:r>
+      <w:proofErr w:type="spellEnd"/>
+      <w:r>
+        <w:rPr>
+          <w:rFonts w:ascii="Courier New" w:eastAsia="Times New Roman" w:hAnsi="Courier New" w:cs="Courier New"/>
+          <w:color w:val="339900"/>
+          <w:sz w:val="18"/>
+          <w:szCs w:val="21"/>
+        </w:rPr>
+        <w:t xml:space="preserve"> files in directory ./</w:t>
+      </w:r>
+      <w:proofErr w:type="spellStart"/>
+      <w:r>
+        <w:rPr>
+          <w:rFonts w:ascii="Courier New" w:eastAsia="Times New Roman" w:hAnsi="Courier New" w:cs="Courier New"/>
+          <w:color w:val="339900"/>
+          <w:sz w:val="18"/>
+          <w:szCs w:val="21"/>
+        </w:rPr>
+        <w:t>src</w:t>
+      </w:r>
+      <w:proofErr w:type="spellEnd"/>
     </w:p>
     <w:p>
       <w:pPr>
@@ -900,8 +1193,30 @@
           <w:sz w:val="18"/>
           <w:szCs w:val="21"/>
         </w:rPr>
-        <w:t># the generated file is called 'app_name.pot' and is generated in ./po</w:t>
-      </w:r>
+        <w:t xml:space="preserve"># the generated file is called 'app_name.pot' and is generated </w:t>
+      </w:r>
+      <w:proofErr w:type="gramStart"/>
+      <w:r>
+        <w:rPr>
+          <w:rFonts w:ascii="Courier New" w:eastAsia="Times New Roman" w:hAnsi="Courier New" w:cs="Courier New"/>
+          <w:color w:val="339900"/>
+          <w:sz w:val="18"/>
+          <w:szCs w:val="21"/>
+        </w:rPr>
+        <w:t>in ./</w:t>
+      </w:r>
+      <w:proofErr w:type="spellStart"/>
+      <w:proofErr w:type="gramEnd"/>
+      <w:r>
+        <w:rPr>
+          <w:rFonts w:ascii="Courier New" w:eastAsia="Times New Roman" w:hAnsi="Courier New" w:cs="Courier New"/>
+          <w:color w:val="339900"/>
+          <w:sz w:val="18"/>
+          <w:szCs w:val="21"/>
+        </w:rPr>
+        <w:t>po</w:t>
+      </w:r>
+      <w:proofErr w:type="spellEnd"/>
     </w:p>
     <w:p>
       <w:pPr>
@@ -958,7 +1273,17 @@
           <w:sz w:val="18"/>
           <w:szCs w:val="21"/>
         </w:rPr>
-        <w:t>`find .</w:t>
+        <w:t>`</w:t>
+      </w:r>
+      <w:proofErr w:type="gramStart"/>
+      <w:r>
+        <w:rPr>
+          <w:rFonts w:ascii="Courier New" w:eastAsia="Times New Roman" w:hAnsi="Courier New" w:cs="Courier New"/>
+          <w:color w:val="000000"/>
+          <w:sz w:val="18"/>
+          <w:szCs w:val="21"/>
+        </w:rPr>
+        <w:t>find .</w:t>
       </w:r>
       <w:r>
         <w:rPr>
@@ -969,14 +1294,26 @@
         </w:rPr>
         <w:t>/</w:t>
       </w:r>
-      <w:r>
-        <w:rPr>
-          <w:rFonts w:ascii="Courier New" w:eastAsia="Times New Roman" w:hAnsi="Courier New" w:cs="Courier New"/>
-          <w:color w:val="000000"/>
-          <w:sz w:val="18"/>
-          <w:szCs w:val="21"/>
-        </w:rPr>
-        <w:t xml:space="preserve">src </w:t>
+      <w:proofErr w:type="spellStart"/>
+      <w:proofErr w:type="gramEnd"/>
+      <w:r>
+        <w:rPr>
+          <w:rFonts w:ascii="Courier New" w:eastAsia="Times New Roman" w:hAnsi="Courier New" w:cs="Courier New"/>
+          <w:color w:val="000000"/>
+          <w:sz w:val="18"/>
+          <w:szCs w:val="21"/>
+        </w:rPr>
+        <w:t>src</w:t>
+      </w:r>
+      <w:proofErr w:type="spellEnd"/>
+      <w:r>
+        <w:rPr>
+          <w:rFonts w:ascii="Courier New" w:eastAsia="Times New Roman" w:hAnsi="Courier New" w:cs="Courier New"/>
+          <w:color w:val="000000"/>
+          <w:sz w:val="18"/>
+          <w:szCs w:val="21"/>
+        </w:rPr>
+        <w:t xml:space="preserve"> </w:t>
       </w:r>
       <w:r>
         <w:rPr>
@@ -1003,7 +1340,27 @@
           <w:sz w:val="18"/>
           <w:szCs w:val="21"/>
         </w:rPr>
-        <w:t>'*.cpp'</w:t>
+        <w:t>'*.</w:t>
+      </w:r>
+      <w:proofErr w:type="spellStart"/>
+      <w:r>
+        <w:rPr>
+          <w:rFonts w:ascii="Courier New" w:eastAsia="Times New Roman" w:hAnsi="Courier New" w:cs="Courier New"/>
+          <w:color w:val="FF0000"/>
+          <w:sz w:val="18"/>
+          <w:szCs w:val="21"/>
+        </w:rPr>
+        <w:t>cpp</w:t>
+      </w:r>
+      <w:proofErr w:type="spellEnd"/>
+      <w:r>
+        <w:rPr>
+          <w:rFonts w:ascii="Courier New" w:eastAsia="Times New Roman" w:hAnsi="Courier New" w:cs="Courier New"/>
+          <w:color w:val="FF0000"/>
+          <w:sz w:val="18"/>
+          <w:szCs w:val="21"/>
+        </w:rPr>
+        <w:t>'</w:t>
       </w:r>
       <w:r>
         <w:rPr>
@@ -1063,14 +1420,27 @@
           <w:szCs w:val="21"/>
         </w:rPr>
       </w:pPr>
-      <w:r>
-        <w:rPr>
-          <w:rFonts w:ascii="Courier New" w:eastAsia="Times New Roman" w:hAnsi="Courier New" w:cs="Courier New"/>
-          <w:color w:val="000000"/>
-          <w:sz w:val="18"/>
-          <w:szCs w:val="21"/>
-        </w:rPr>
-        <w:t xml:space="preserve">xgettext </w:t>
+      <w:proofErr w:type="spellStart"/>
+      <w:proofErr w:type="gramStart"/>
+      <w:r>
+        <w:rPr>
+          <w:rFonts w:ascii="Courier New" w:eastAsia="Times New Roman" w:hAnsi="Courier New" w:cs="Courier New"/>
+          <w:color w:val="000000"/>
+          <w:sz w:val="18"/>
+          <w:szCs w:val="21"/>
+        </w:rPr>
+        <w:t>xgettext</w:t>
+      </w:r>
+      <w:proofErr w:type="spellEnd"/>
+      <w:proofErr w:type="gramEnd"/>
+      <w:r>
+        <w:rPr>
+          <w:rFonts w:ascii="Courier New" w:eastAsia="Times New Roman" w:hAnsi="Courier New" w:cs="Courier New"/>
+          <w:color w:val="000000"/>
+          <w:sz w:val="18"/>
+          <w:szCs w:val="21"/>
+        </w:rPr>
+        <w:t xml:space="preserve"> </w:t>
       </w:r>
       <w:r>
         <w:rPr>
@@ -1088,7 +1458,27 @@
           <w:sz w:val="18"/>
           <w:szCs w:val="21"/>
         </w:rPr>
-        <w:t xml:space="preserve">d app_name </w:t>
+        <w:t xml:space="preserve">d </w:t>
+      </w:r>
+      <w:proofErr w:type="spellStart"/>
+      <w:r>
+        <w:rPr>
+          <w:rFonts w:ascii="Courier New" w:eastAsia="Times New Roman" w:hAnsi="Courier New" w:cs="Courier New"/>
+          <w:color w:val="000000"/>
+          <w:sz w:val="18"/>
+          <w:szCs w:val="21"/>
+        </w:rPr>
+        <w:t>app_name</w:t>
+      </w:r>
+      <w:proofErr w:type="spellEnd"/>
+      <w:r>
+        <w:rPr>
+          <w:rFonts w:ascii="Courier New" w:eastAsia="Times New Roman" w:hAnsi="Courier New" w:cs="Courier New"/>
+          <w:color w:val="000000"/>
+          <w:sz w:val="18"/>
+          <w:szCs w:val="21"/>
+        </w:rPr>
+        <w:t xml:space="preserve"> </w:t>
       </w:r>
       <w:r>
         <w:rPr>
@@ -1135,7 +1525,7 @@
         </w:rPr>
         <w:t>=</w:t>
       </w:r>
-      <w:hyperlink r:id="rId10" w:anchor="ga8a02b8875a521df57263a9e6f090f2d0" w:history="1">
+      <w:hyperlink r:id="rId11" w:anchor="ga8a02b8875a521df57263a9e6f090f2d0" w:history="1">
         <w:r>
           <w:rPr>
             <w:rFonts w:ascii="Courier New" w:eastAsia="Times New Roman" w:hAnsi="Courier New" w:cs="Courier New"/>
@@ -1182,14 +1572,25 @@
         </w:rPr>
         <w:t>/</w:t>
       </w:r>
-      <w:r>
-        <w:rPr>
-          <w:rFonts w:ascii="Courier New" w:eastAsia="Times New Roman" w:hAnsi="Courier New" w:cs="Courier New"/>
-          <w:color w:val="000000"/>
-          <w:sz w:val="18"/>
-          <w:szCs w:val="21"/>
-        </w:rPr>
-        <w:t xml:space="preserve">po </w:t>
+      <w:proofErr w:type="spellStart"/>
+      <w:r>
+        <w:rPr>
+          <w:rFonts w:ascii="Courier New" w:eastAsia="Times New Roman" w:hAnsi="Courier New" w:cs="Courier New"/>
+          <w:color w:val="000000"/>
+          <w:sz w:val="18"/>
+          <w:szCs w:val="21"/>
+        </w:rPr>
+        <w:t>po</w:t>
+      </w:r>
+      <w:proofErr w:type="spellEnd"/>
+      <w:r>
+        <w:rPr>
+          <w:rFonts w:ascii="Courier New" w:eastAsia="Times New Roman" w:hAnsi="Courier New" w:cs="Courier New"/>
+          <w:color w:val="000000"/>
+          <w:sz w:val="18"/>
+          <w:szCs w:val="21"/>
+        </w:rPr>
+        <w:t xml:space="preserve"> </w:t>
       </w:r>
       <w:r>
         <w:rPr>
@@ -1294,18 +1695,37 @@
         </w:rPr>
         <w:t>Once you have the .pot catalog, you can edit it in your favorite catalog editor. Here </w:t>
       </w:r>
-      <w:hyperlink r:id="rId11" w:history="1">
-        <w:r>
-          <w:rPr>
-            <w:rFonts w:ascii="Arial" w:eastAsia="Times New Roman" w:hAnsi="Arial" w:cs="Arial"/>
-            <w:color w:val="663366"/>
-            <w:sz w:val="18"/>
-            <w:szCs w:val="21"/>
-            <w:u w:val="single"/>
-          </w:rPr>
-          <w:t>poEdit</w:t>
-        </w:r>
-      </w:hyperlink>
+      <w:proofErr w:type="spellStart"/>
+      <w:r>
+        <w:fldChar w:fldCharType="begin"/>
+      </w:r>
+      <w:r>
+        <w:instrText xml:space="preserve"> HYPERLINK "http://poedit.sourceforge.net/" </w:instrText>
+      </w:r>
+      <w:r>
+        <w:fldChar w:fldCharType="separate"/>
+      </w:r>
+      <w:r>
+        <w:rPr>
+          <w:rFonts w:ascii="Arial" w:eastAsia="Times New Roman" w:hAnsi="Arial" w:cs="Arial"/>
+          <w:color w:val="663366"/>
+          <w:sz w:val="18"/>
+          <w:szCs w:val="21"/>
+          <w:u w:val="single"/>
+        </w:rPr>
+        <w:t>poEdit</w:t>
+      </w:r>
+      <w:proofErr w:type="spellEnd"/>
+      <w:r>
+        <w:rPr>
+          <w:rFonts w:ascii="Arial" w:eastAsia="Times New Roman" w:hAnsi="Arial" w:cs="Arial"/>
+          <w:color w:val="663366"/>
+          <w:sz w:val="18"/>
+          <w:szCs w:val="21"/>
+          <w:u w:val="single"/>
+        </w:rPr>
+        <w:fldChar w:fldCharType="end"/>
+      </w:r>
       <w:r>
         <w:rPr>
           <w:rFonts w:ascii="Arial" w:eastAsia="Times New Roman" w:hAnsi="Arial" w:cs="Arial"/>
@@ -1474,8 +1894,21 @@
           <w:sz w:val="18"/>
           <w:szCs w:val="21"/>
         </w:rPr>
-        <w:t>.po</w:t>
-      </w:r>
+        <w:t>.</w:t>
+      </w:r>
+      <w:proofErr w:type="spellStart"/>
+      <w:r>
+        <w:rPr>
+          <w:rFonts w:ascii="Arial" w:eastAsia="Times New Roman" w:hAnsi="Arial" w:cs="Arial"/>
+          <w:i/>
+          <w:iCs/>
+          <w:color w:val="252525"/>
+          <w:sz w:val="18"/>
+          <w:szCs w:val="21"/>
+        </w:rPr>
+        <w:t>po</w:t>
+      </w:r>
+      <w:proofErr w:type="spellEnd"/>
       <w:r>
         <w:rPr>
           <w:rFonts w:ascii="Arial" w:eastAsia="Times New Roman" w:hAnsi="Arial" w:cs="Arial"/>
@@ -1546,17 +1979,41 @@
           <w:sz w:val="18"/>
           <w:szCs w:val="21"/>
         </w:rPr>
-        <w:t>.po</w:t>
-      </w:r>
-      <w:r>
-        <w:rPr>
-          <w:rFonts w:ascii="Arial" w:eastAsia="Times New Roman" w:hAnsi="Arial" w:cs="Arial"/>
-          <w:color w:val="252525"/>
-          <w:sz w:val="18"/>
-          <w:szCs w:val="21"/>
-        </w:rPr>
-        <w:t> file in poEdit</w:t>
-      </w:r>
+        <w:t>.</w:t>
+      </w:r>
+      <w:proofErr w:type="spellStart"/>
+      <w:r>
+        <w:rPr>
+          <w:rFonts w:ascii="Arial" w:eastAsia="Times New Roman" w:hAnsi="Arial" w:cs="Arial"/>
+          <w:i/>
+          <w:iCs/>
+          <w:color w:val="252525"/>
+          <w:sz w:val="18"/>
+          <w:szCs w:val="21"/>
+        </w:rPr>
+        <w:t>po</w:t>
+      </w:r>
+      <w:proofErr w:type="spellEnd"/>
+      <w:r>
+        <w:rPr>
+          <w:rFonts w:ascii="Arial" w:eastAsia="Times New Roman" w:hAnsi="Arial" w:cs="Arial"/>
+          <w:color w:val="252525"/>
+          <w:sz w:val="18"/>
+          <w:szCs w:val="21"/>
+        </w:rPr>
+        <w:t xml:space="preserve"> file in </w:t>
+      </w:r>
+      <w:proofErr w:type="spellStart"/>
+      <w:r>
+        <w:rPr>
+          <w:rFonts w:ascii="Arial" w:eastAsia="Times New Roman" w:hAnsi="Arial" w:cs="Arial"/>
+          <w:color w:val="252525"/>
+          <w:sz w:val="18"/>
+          <w:szCs w:val="21"/>
+        </w:rPr>
+        <w:t>poEdit</w:t>
+      </w:r>
+      <w:proofErr w:type="spellEnd"/>
     </w:p>
     <w:p>
       <w:pPr>
@@ -1607,6 +2064,7 @@
           <w:sz w:val="18"/>
           <w:szCs w:val="21"/>
         </w:rPr>
+        <w:lastRenderedPageBreak/>
         <w:t>Select the </w:t>
       </w:r>
       <w:r>
@@ -1673,7 +2131,27 @@
           <w:sz w:val="18"/>
           <w:szCs w:val="21"/>
         </w:rPr>
-        <w:t>To be translated, your program must first have a catalog name, say "myprogram". This is just an identifier for your language files, nothing more.</w:t>
+        <w:t>To be translated, your program must first have a catalog name, say "</w:t>
+      </w:r>
+      <w:proofErr w:type="spellStart"/>
+      <w:r>
+        <w:rPr>
+          <w:rFonts w:ascii="Arial" w:eastAsia="Times New Roman" w:hAnsi="Arial" w:cs="Arial"/>
+          <w:color w:val="252525"/>
+          <w:sz w:val="18"/>
+          <w:szCs w:val="21"/>
+        </w:rPr>
+        <w:t>myprogram</w:t>
+      </w:r>
+      <w:proofErr w:type="spellEnd"/>
+      <w:r>
+        <w:rPr>
+          <w:rFonts w:ascii="Arial" w:eastAsia="Times New Roman" w:hAnsi="Arial" w:cs="Arial"/>
+          <w:color w:val="252525"/>
+          <w:sz w:val="18"/>
+          <w:szCs w:val="21"/>
+        </w:rPr>
+        <w:t>". This is just an identifier for your language files, nothing more.</w:t>
       </w:r>
     </w:p>
     <w:p>
@@ -1694,8 +2172,27 @@
           <w:sz w:val="18"/>
           <w:szCs w:val="21"/>
         </w:rPr>
-        <w:lastRenderedPageBreak/>
-        <w:t>There will be a directory on your system for installed languages, with a subdirectory for each language, for example 'nl' for Dutch.</w:t>
+        <w:t>There will be a directory on your system for installed languages, with a subdirectory for each language, for example '</w:t>
+      </w:r>
+      <w:proofErr w:type="spellStart"/>
+      <w:r>
+        <w:rPr>
+          <w:rFonts w:ascii="Arial" w:eastAsia="Times New Roman" w:hAnsi="Arial" w:cs="Arial"/>
+          <w:color w:val="252525"/>
+          <w:sz w:val="18"/>
+          <w:szCs w:val="21"/>
+        </w:rPr>
+        <w:t>nl</w:t>
+      </w:r>
+      <w:proofErr w:type="spellEnd"/>
+      <w:r>
+        <w:rPr>
+          <w:rFonts w:ascii="Arial" w:eastAsia="Times New Roman" w:hAnsi="Arial" w:cs="Arial"/>
+          <w:color w:val="252525"/>
+          <w:sz w:val="18"/>
+          <w:szCs w:val="21"/>
+        </w:rPr>
+        <w:t>' for Dutch.</w:t>
       </w:r>
     </w:p>
     <w:p>
@@ -1714,14 +2211,65 @@
           <w:szCs w:val="21"/>
         </w:rPr>
       </w:pPr>
-      <w:r>
-        <w:rPr>
-          <w:rFonts w:ascii="Arial" w:eastAsia="Times New Roman" w:hAnsi="Arial" w:cs="Arial"/>
-          <w:color w:val="252525"/>
-          <w:sz w:val="18"/>
-          <w:szCs w:val="21"/>
-        </w:rPr>
-        <w:t>Windows : these directories typically come under the application directory. So, if your program is translated into Dutch there will be a file localedir\nl\myprogram.mo.</w:t>
+      <w:proofErr w:type="gramStart"/>
+      <w:r>
+        <w:rPr>
+          <w:rFonts w:ascii="Arial" w:eastAsia="Times New Roman" w:hAnsi="Arial" w:cs="Arial"/>
+          <w:color w:val="252525"/>
+          <w:sz w:val="18"/>
+          <w:szCs w:val="21"/>
+        </w:rPr>
+        <w:t>Windows :</w:t>
+      </w:r>
+      <w:proofErr w:type="gramEnd"/>
+      <w:r>
+        <w:rPr>
+          <w:rFonts w:ascii="Arial" w:eastAsia="Times New Roman" w:hAnsi="Arial" w:cs="Arial"/>
+          <w:color w:val="252525"/>
+          <w:sz w:val="18"/>
+          <w:szCs w:val="21"/>
+        </w:rPr>
+        <w:t xml:space="preserve"> these directories typically come under the application directory. So, if your program is translated into Dutch there will be a file </w:t>
+      </w:r>
+      <w:proofErr w:type="spellStart"/>
+      <w:r>
+        <w:rPr>
+          <w:rFonts w:ascii="Arial" w:eastAsia="Times New Roman" w:hAnsi="Arial" w:cs="Arial"/>
+          <w:color w:val="252525"/>
+          <w:sz w:val="18"/>
+          <w:szCs w:val="21"/>
+        </w:rPr>
+        <w:t>localedir</w:t>
+      </w:r>
+      <w:proofErr w:type="spellEnd"/>
+      <w:r>
+        <w:rPr>
+          <w:rFonts w:ascii="Arial" w:eastAsia="Times New Roman" w:hAnsi="Arial" w:cs="Arial"/>
+          <w:color w:val="252525"/>
+          <w:sz w:val="18"/>
+          <w:szCs w:val="21"/>
+        </w:rPr>
+        <w:t>\</w:t>
+      </w:r>
+      <w:proofErr w:type="spellStart"/>
+      <w:r>
+        <w:rPr>
+          <w:rFonts w:ascii="Arial" w:eastAsia="Times New Roman" w:hAnsi="Arial" w:cs="Arial"/>
+          <w:color w:val="252525"/>
+          <w:sz w:val="18"/>
+          <w:szCs w:val="21"/>
+        </w:rPr>
+        <w:t>nl</w:t>
+      </w:r>
+      <w:proofErr w:type="spellEnd"/>
+      <w:r>
+        <w:rPr>
+          <w:rFonts w:ascii="Arial" w:eastAsia="Times New Roman" w:hAnsi="Arial" w:cs="Arial"/>
+          <w:color w:val="252525"/>
+          <w:sz w:val="18"/>
+          <w:szCs w:val="21"/>
+        </w:rPr>
+        <w:t>\myprogram.mo.</w:t>
       </w:r>
     </w:p>
     <w:p>
@@ -1747,7 +2295,27 @@
           <w:sz w:val="18"/>
           <w:szCs w:val="21"/>
         </w:rPr>
-        <w:t>Linux/Unix : generally {prefix}/share/locale/[lang code]/LC_MESSAGES/app_name.mo</w:t>
+        <w:t>Linux/Unix : generally {prefix}/share/locale/[</w:t>
+      </w:r>
+      <w:proofErr w:type="spellStart"/>
+      <w:r>
+        <w:rPr>
+          <w:rFonts w:ascii="Arial" w:eastAsia="Times New Roman" w:hAnsi="Arial" w:cs="Arial"/>
+          <w:color w:val="252525"/>
+          <w:sz w:val="18"/>
+          <w:szCs w:val="21"/>
+        </w:rPr>
+        <w:t>lang</w:t>
+      </w:r>
+      <w:proofErr w:type="spellEnd"/>
+      <w:r>
+        <w:rPr>
+          <w:rFonts w:ascii="Arial" w:eastAsia="Times New Roman" w:hAnsi="Arial" w:cs="Arial"/>
+          <w:color w:val="252525"/>
+          <w:sz w:val="18"/>
+          <w:szCs w:val="21"/>
+        </w:rPr>
+        <w:t xml:space="preserve"> code]/LC_MESSAGES/app_name.mo</w:t>
       </w:r>
     </w:p>
     <w:p>
@@ -1773,7 +2341,47 @@
           <w:sz w:val="18"/>
           <w:szCs w:val="21"/>
         </w:rPr>
-        <w:t>Mac OS X : {App name}.app/Contents/Resources/[lang code].lproj/app_name.mo</w:t>
+        <w:t>Mac OS X : {App name}.app/Contents/Resources/[</w:t>
+      </w:r>
+      <w:proofErr w:type="spellStart"/>
+      <w:r>
+        <w:rPr>
+          <w:rFonts w:ascii="Arial" w:eastAsia="Times New Roman" w:hAnsi="Arial" w:cs="Arial"/>
+          <w:color w:val="252525"/>
+          <w:sz w:val="18"/>
+          <w:szCs w:val="21"/>
+        </w:rPr>
+        <w:t>lang</w:t>
+      </w:r>
+      <w:proofErr w:type="spellEnd"/>
+      <w:r>
+        <w:rPr>
+          <w:rFonts w:ascii="Arial" w:eastAsia="Times New Roman" w:hAnsi="Arial" w:cs="Arial"/>
+          <w:color w:val="252525"/>
+          <w:sz w:val="18"/>
+          <w:szCs w:val="21"/>
+        </w:rPr>
+        <w:t xml:space="preserve"> code].</w:t>
+      </w:r>
+      <w:proofErr w:type="spellStart"/>
+      <w:r>
+        <w:rPr>
+          <w:rFonts w:ascii="Arial" w:eastAsia="Times New Roman" w:hAnsi="Arial" w:cs="Arial"/>
+          <w:color w:val="252525"/>
+          <w:sz w:val="18"/>
+          <w:szCs w:val="21"/>
+        </w:rPr>
+        <w:t>lproj</w:t>
+      </w:r>
+      <w:proofErr w:type="spellEnd"/>
+      <w:r>
+        <w:rPr>
+          <w:rFonts w:ascii="Arial" w:eastAsia="Times New Roman" w:hAnsi="Arial" w:cs="Arial"/>
+          <w:color w:val="252525"/>
+          <w:sz w:val="18"/>
+          <w:szCs w:val="21"/>
+        </w:rPr>
+        <w:t>/app_name.mo</w:t>
       </w:r>
     </w:p>
     <w:p>
@@ -1799,7 +2407,47 @@
           <w:sz w:val="18"/>
           <w:szCs w:val="21"/>
         </w:rPr>
-        <w:t>Note that you should create an empty folder named en.lproj (if your app is natively in English) so that the system knows this language is supported even though you have no .mo file for this language</w:t>
+        <w:t xml:space="preserve">Note that you should create an empty folder named </w:t>
+      </w:r>
+      <w:proofErr w:type="spellStart"/>
+      <w:r>
+        <w:rPr>
+          <w:rFonts w:ascii="Arial" w:eastAsia="Times New Roman" w:hAnsi="Arial" w:cs="Arial"/>
+          <w:color w:val="252525"/>
+          <w:sz w:val="18"/>
+          <w:szCs w:val="21"/>
+        </w:rPr>
+        <w:t>en.lproj</w:t>
+      </w:r>
+      <w:proofErr w:type="spellEnd"/>
+      <w:r>
+        <w:rPr>
+          <w:rFonts w:ascii="Arial" w:eastAsia="Times New Roman" w:hAnsi="Arial" w:cs="Arial"/>
+          <w:color w:val="252525"/>
+          <w:sz w:val="18"/>
+          <w:szCs w:val="21"/>
+        </w:rPr>
+        <w:t xml:space="preserve"> (if your app is natively in English) so that the system knows this language is supported even though you have no .</w:t>
+      </w:r>
+      <w:proofErr w:type="spellStart"/>
+      <w:r>
+        <w:rPr>
+          <w:rFonts w:ascii="Arial" w:eastAsia="Times New Roman" w:hAnsi="Arial" w:cs="Arial"/>
+          <w:color w:val="252525"/>
+          <w:sz w:val="18"/>
+          <w:szCs w:val="21"/>
+        </w:rPr>
+        <w:t>mo</w:t>
+      </w:r>
+      <w:proofErr w:type="spellEnd"/>
+      <w:r>
+        <w:rPr>
+          <w:rFonts w:ascii="Arial" w:eastAsia="Times New Roman" w:hAnsi="Arial" w:cs="Arial"/>
+          <w:color w:val="252525"/>
+          <w:sz w:val="18"/>
+          <w:szCs w:val="21"/>
+        </w:rPr>
+        <w:t xml:space="preserve"> file for this language</w:t>
       </w:r>
     </w:p>
     <w:p>
@@ -1841,7 +2489,27 @@
           <w:sz w:val="18"/>
           <w:szCs w:val="21"/>
         </w:rPr>
-        <w:t>You can check language codes here : </w:t>
+        <w:t xml:space="preserve">You can check language codes </w:t>
+      </w:r>
+      <w:proofErr w:type="gramStart"/>
+      <w:r>
+        <w:rPr>
+          <w:rFonts w:ascii="Arial" w:eastAsia="Times New Roman" w:hAnsi="Arial" w:cs="Arial"/>
+          <w:color w:val="252525"/>
+          <w:sz w:val="18"/>
+          <w:szCs w:val="21"/>
+        </w:rPr>
+        <w:t>here :</w:t>
+      </w:r>
+      <w:proofErr w:type="gramEnd"/>
+      <w:r>
+        <w:rPr>
+          <w:rFonts w:ascii="Arial" w:eastAsia="Times New Roman" w:hAnsi="Arial" w:cs="Arial"/>
+          <w:color w:val="252525"/>
+          <w:sz w:val="18"/>
+          <w:szCs w:val="21"/>
+        </w:rPr>
+        <w:t> </w:t>
       </w:r>
       <w:hyperlink r:id="rId12" w:history="1">
         <w:r>
@@ -1899,8 +2567,19 @@
           <w:sz w:val="18"/>
           <w:szCs w:val="21"/>
         </w:rPr>
-        <w:t>Use code similar to this :</w:t>
-      </w:r>
+        <w:t xml:space="preserve">Use code similar to </w:t>
+      </w:r>
+      <w:proofErr w:type="gramStart"/>
+      <w:r>
+        <w:rPr>
+          <w:rFonts w:ascii="Arial" w:eastAsia="Times New Roman" w:hAnsi="Arial" w:cs="Arial"/>
+          <w:color w:val="252525"/>
+          <w:sz w:val="18"/>
+          <w:szCs w:val="21"/>
+        </w:rPr>
+        <w:t>this :</w:t>
+      </w:r>
+      <w:proofErr w:type="gramEnd"/>
     </w:p>
     <w:p>
       <w:pPr>
@@ -1933,6 +2612,8 @@
         </w:rPr>
       </w:pPr>
       <w:hyperlink r:id="rId13" w:history="1">
+        <w:proofErr w:type="spellStart"/>
+        <w:proofErr w:type="gramStart"/>
         <w:r>
           <w:rPr>
             <w:rFonts w:ascii="Courier New" w:eastAsia="Times New Roman" w:hAnsi="Courier New" w:cs="Courier New"/>
@@ -1942,6 +2623,8 @@
           </w:rPr>
           <w:t>wxLocale</w:t>
         </w:r>
+        <w:proofErr w:type="spellEnd"/>
+        <w:proofErr w:type="gramEnd"/>
       </w:hyperlink>
       <w:r>
         <w:rPr>
@@ -2001,6 +2684,7 @@
           <w:szCs w:val="21"/>
         </w:rPr>
       </w:pPr>
+      <w:proofErr w:type="gramStart"/>
       <w:r>
         <w:rPr>
           <w:rFonts w:ascii="Courier New" w:eastAsia="Times New Roman" w:hAnsi="Courier New" w:cs="Courier New"/>
@@ -2010,6 +2694,7 @@
         </w:rPr>
         <w:t>long</w:t>
       </w:r>
+      <w:proofErr w:type="gramEnd"/>
       <w:r>
         <w:rPr>
           <w:rFonts w:ascii="Courier New" w:eastAsia="Times New Roman" w:hAnsi="Courier New" w:cs="Courier New"/>
@@ -2099,6 +2784,7 @@
           <w:szCs w:val="21"/>
         </w:rPr>
       </w:pPr>
+      <w:proofErr w:type="gramStart"/>
       <w:r>
         <w:rPr>
           <w:rFonts w:ascii="Courier New" w:eastAsia="Times New Roman" w:hAnsi="Courier New" w:cs="Courier New"/>
@@ -2108,15 +2794,27 @@
         </w:rPr>
         <w:t>void</w:t>
       </w:r>
-      <w:r>
-        <w:rPr>
-          <w:rFonts w:ascii="Courier New" w:eastAsia="Times New Roman" w:hAnsi="Courier New" w:cs="Courier New"/>
-          <w:color w:val="000000"/>
-          <w:sz w:val="18"/>
-          <w:szCs w:val="21"/>
-        </w:rPr>
-        <w:t xml:space="preserve"> initLanguageSupport</w:t>
-      </w:r>
+      <w:proofErr w:type="gramEnd"/>
+      <w:r>
+        <w:rPr>
+          <w:rFonts w:ascii="Courier New" w:eastAsia="Times New Roman" w:hAnsi="Courier New" w:cs="Courier New"/>
+          <w:color w:val="000000"/>
+          <w:sz w:val="18"/>
+          <w:szCs w:val="21"/>
+        </w:rPr>
+        <w:t xml:space="preserve"> </w:t>
+      </w:r>
+      <w:proofErr w:type="spellStart"/>
+      <w:r>
+        <w:rPr>
+          <w:rFonts w:ascii="Courier New" w:eastAsia="Times New Roman" w:hAnsi="Courier New" w:cs="Courier New"/>
+          <w:color w:val="000000"/>
+          <w:sz w:val="18"/>
+          <w:szCs w:val="21"/>
+        </w:rPr>
+        <w:t>initLanguageSupport</w:t>
+      </w:r>
+      <w:proofErr w:type="spellEnd"/>
       <w:r>
         <w:rPr>
           <w:rFonts w:ascii="Courier New" w:eastAsia="Times New Roman" w:hAnsi="Courier New" w:cs="Courier New"/>
@@ -2204,7 +2902,27 @@
           <w:sz w:val="18"/>
           <w:szCs w:val="21"/>
         </w:rPr>
-        <w:t xml:space="preserve">    language </w:t>
+        <w:t xml:space="preserve">    </w:t>
+      </w:r>
+      <w:proofErr w:type="gramStart"/>
+      <w:r>
+        <w:rPr>
+          <w:rFonts w:ascii="Courier New" w:eastAsia="Times New Roman" w:hAnsi="Courier New" w:cs="Courier New"/>
+          <w:color w:val="000000"/>
+          <w:sz w:val="18"/>
+          <w:szCs w:val="21"/>
+        </w:rPr>
+        <w:t>language</w:t>
+      </w:r>
+      <w:proofErr w:type="gramEnd"/>
+      <w:r>
+        <w:rPr>
+          <w:rFonts w:ascii="Courier New" w:eastAsia="Times New Roman" w:hAnsi="Courier New" w:cs="Courier New"/>
+          <w:color w:val="000000"/>
+          <w:sz w:val="18"/>
+          <w:szCs w:val="21"/>
+        </w:rPr>
+        <w:t xml:space="preserve"> </w:t>
       </w:r>
       <w:r>
         <w:rPr>
@@ -2224,6 +2942,7 @@
         </w:rPr>
         <w:t xml:space="preserve">  </w:t>
       </w:r>
+      <w:proofErr w:type="spellStart"/>
       <w:r>
         <w:rPr>
           <w:rFonts w:ascii="Courier New" w:eastAsia="Times New Roman" w:hAnsi="Courier New" w:cs="Courier New"/>
@@ -2233,6 +2952,7 @@
         </w:rPr>
         <w:t>wxLANGUAGE_DEFAULT</w:t>
       </w:r>
+      <w:proofErr w:type="spellEnd"/>
       <w:r>
         <w:rPr>
           <w:rFonts w:ascii="Courier New" w:eastAsia="Times New Roman" w:hAnsi="Courier New" w:cs="Courier New"/>
@@ -2371,6 +3091,7 @@
         </w:rPr>
         <w:t xml:space="preserve">    </w:t>
       </w:r>
+      <w:proofErr w:type="gramStart"/>
       <w:r>
         <w:rPr>
           <w:rFonts w:ascii="Courier New" w:eastAsia="Times New Roman" w:hAnsi="Courier New" w:cs="Courier New"/>
@@ -2389,15 +3110,27 @@
         </w:rPr>
         <w:t>(</w:t>
       </w:r>
-      <w:r>
-        <w:rPr>
-          <w:rFonts w:ascii="Courier New" w:eastAsia="Times New Roman" w:hAnsi="Courier New" w:cs="Courier New"/>
-          <w:color w:val="000000"/>
-          <w:sz w:val="18"/>
-          <w:szCs w:val="21"/>
-        </w:rPr>
-        <w:t xml:space="preserve"> userWantsAnotherLanguageThanDefault</w:t>
-      </w:r>
+      <w:proofErr w:type="gramEnd"/>
+      <w:r>
+        <w:rPr>
+          <w:rFonts w:ascii="Courier New" w:eastAsia="Times New Roman" w:hAnsi="Courier New" w:cs="Courier New"/>
+          <w:color w:val="000000"/>
+          <w:sz w:val="18"/>
+          <w:szCs w:val="21"/>
+        </w:rPr>
+        <w:t xml:space="preserve"> </w:t>
+      </w:r>
+      <w:proofErr w:type="spellStart"/>
+      <w:r>
+        <w:rPr>
+          <w:rFonts w:ascii="Courier New" w:eastAsia="Times New Roman" w:hAnsi="Courier New" w:cs="Courier New"/>
+          <w:color w:val="000000"/>
+          <w:sz w:val="18"/>
+          <w:szCs w:val="21"/>
+        </w:rPr>
+        <w:t>userWantsAnotherLanguageThanDefault</w:t>
+      </w:r>
+      <w:proofErr w:type="spellEnd"/>
       <w:r>
         <w:rPr>
           <w:rFonts w:ascii="Courier New" w:eastAsia="Times New Roman" w:hAnsi="Courier New" w:cs="Courier New"/>
@@ -2463,7 +3196,27 @@
           <w:sz w:val="18"/>
           <w:szCs w:val="21"/>
         </w:rPr>
-        <w:t xml:space="preserve">        language </w:t>
+        <w:t xml:space="preserve">        </w:t>
+      </w:r>
+      <w:proofErr w:type="gramStart"/>
+      <w:r>
+        <w:rPr>
+          <w:rFonts w:ascii="Courier New" w:eastAsia="Times New Roman" w:hAnsi="Courier New" w:cs="Courier New"/>
+          <w:color w:val="000000"/>
+          <w:sz w:val="18"/>
+          <w:szCs w:val="21"/>
+        </w:rPr>
+        <w:t>language</w:t>
+      </w:r>
+      <w:proofErr w:type="gramEnd"/>
+      <w:r>
+        <w:rPr>
+          <w:rFonts w:ascii="Courier New" w:eastAsia="Times New Roman" w:hAnsi="Courier New" w:cs="Courier New"/>
+          <w:color w:val="000000"/>
+          <w:sz w:val="18"/>
+          <w:szCs w:val="21"/>
+        </w:rPr>
+        <w:t xml:space="preserve"> </w:t>
       </w:r>
       <w:r>
         <w:rPr>
@@ -2481,8 +3234,19 @@
           <w:sz w:val="18"/>
           <w:szCs w:val="21"/>
         </w:rPr>
-        <w:t xml:space="preserve"> getUsersFavoriteLanguage</w:t>
-      </w:r>
+        <w:t xml:space="preserve"> </w:t>
+      </w:r>
+      <w:proofErr w:type="spellStart"/>
+      <w:r>
+        <w:rPr>
+          <w:rFonts w:ascii="Courier New" w:eastAsia="Times New Roman" w:hAnsi="Courier New" w:cs="Courier New"/>
+          <w:color w:val="000000"/>
+          <w:sz w:val="18"/>
+          <w:szCs w:val="21"/>
+        </w:rPr>
+        <w:t>getUsersFavoriteLanguage</w:t>
+      </w:r>
+      <w:proofErr w:type="spellEnd"/>
       <w:r>
         <w:rPr>
           <w:rFonts w:ascii="Courier New" w:eastAsia="Times New Roman" w:hAnsi="Courier New" w:cs="Courier New"/>
@@ -2588,7 +3352,29 @@
           <w:sz w:val="18"/>
           <w:szCs w:val="21"/>
         </w:rPr>
-        <w:t>// load language if possible, fall back to english otherwise</w:t>
+        <w:t xml:space="preserve">// load language if possible, fall back to </w:t>
+      </w:r>
+      <w:proofErr w:type="spellStart"/>
+      <w:proofErr w:type="gramStart"/>
+      <w:r>
+        <w:rPr>
+          <w:rFonts w:ascii="Courier New" w:eastAsia="Times New Roman" w:hAnsi="Courier New" w:cs="Courier New"/>
+          <w:color w:val="666666"/>
+          <w:sz w:val="18"/>
+          <w:szCs w:val="21"/>
+        </w:rPr>
+        <w:t>english</w:t>
+      </w:r>
+      <w:proofErr w:type="spellEnd"/>
+      <w:proofErr w:type="gramEnd"/>
+      <w:r>
+        <w:rPr>
+          <w:rFonts w:ascii="Courier New" w:eastAsia="Times New Roman" w:hAnsi="Courier New" w:cs="Courier New"/>
+          <w:color w:val="666666"/>
+          <w:sz w:val="18"/>
+          <w:szCs w:val="21"/>
+        </w:rPr>
+        <w:t xml:space="preserve"> otherwise</w:t>
       </w:r>
     </w:p>
     <w:p>
@@ -2630,6 +3416,7 @@
         </w:rPr>
         <w:t xml:space="preserve">    </w:t>
       </w:r>
+      <w:proofErr w:type="gramStart"/>
       <w:r>
         <w:rPr>
           <w:rFonts w:ascii="Courier New" w:eastAsia="Times New Roman" w:hAnsi="Courier New" w:cs="Courier New"/>
@@ -2648,17 +3435,36 @@
         </w:rPr>
         <w:t>(</w:t>
       </w:r>
-      <w:hyperlink r:id="rId14" w:history="1">
-        <w:r>
-          <w:rPr>
-            <w:rFonts w:ascii="Courier New" w:eastAsia="Times New Roman" w:hAnsi="Courier New" w:cs="Courier New"/>
-            <w:color w:val="0B0080"/>
-            <w:sz w:val="18"/>
-            <w:szCs w:val="21"/>
-          </w:rPr>
-          <w:t>wxLocale</w:t>
-        </w:r>
-      </w:hyperlink>
+      <w:proofErr w:type="spellStart"/>
+      <w:proofErr w:type="gramEnd"/>
+      <w:r>
+        <w:fldChar w:fldCharType="begin"/>
+      </w:r>
+      <w:r>
+        <w:instrText xml:space="preserve"> HYPERLINK "http://docs.wxwidgets.org/trunk/classwx_locale.html" </w:instrText>
+      </w:r>
+      <w:r>
+        <w:fldChar w:fldCharType="separate"/>
+      </w:r>
+      <w:r>
+        <w:rPr>
+          <w:rFonts w:ascii="Courier New" w:eastAsia="Times New Roman" w:hAnsi="Courier New" w:cs="Courier New"/>
+          <w:color w:val="0B0080"/>
+          <w:sz w:val="18"/>
+          <w:szCs w:val="21"/>
+        </w:rPr>
+        <w:t>wxLocale</w:t>
+      </w:r>
+      <w:proofErr w:type="spellEnd"/>
+      <w:r>
+        <w:rPr>
+          <w:rFonts w:ascii="Courier New" w:eastAsia="Times New Roman" w:hAnsi="Courier New" w:cs="Courier New"/>
+          <w:color w:val="0B0080"/>
+          <w:sz w:val="18"/>
+          <w:szCs w:val="21"/>
+        </w:rPr>
+        <w:fldChar w:fldCharType="end"/>
+      </w:r>
       <w:r>
         <w:rPr>
           <w:rFonts w:ascii="Courier New" w:eastAsia="Times New Roman" w:hAnsi="Courier New" w:cs="Courier New"/>
@@ -2668,6 +3474,7 @@
         </w:rPr>
         <w:t>::</w:t>
       </w:r>
+      <w:proofErr w:type="spellStart"/>
       <w:r>
         <w:rPr>
           <w:rFonts w:ascii="Courier New" w:eastAsia="Times New Roman" w:hAnsi="Courier New" w:cs="Courier New"/>
@@ -2677,6 +3484,7 @@
         </w:rPr>
         <w:t>IsAvailable</w:t>
       </w:r>
+      <w:proofErr w:type="spellEnd"/>
       <w:r>
         <w:rPr>
           <w:rFonts w:ascii="Courier New" w:eastAsia="Times New Roman" w:hAnsi="Courier New" w:cs="Courier New"/>
@@ -2791,7 +3599,27 @@
           <w:sz w:val="18"/>
           <w:szCs w:val="21"/>
         </w:rPr>
-        <w:t xml:space="preserve">        locale </w:t>
+        <w:t xml:space="preserve">        </w:t>
+      </w:r>
+      <w:proofErr w:type="gramStart"/>
+      <w:r>
+        <w:rPr>
+          <w:rFonts w:ascii="Courier New" w:eastAsia="Times New Roman" w:hAnsi="Courier New" w:cs="Courier New"/>
+          <w:color w:val="000000"/>
+          <w:sz w:val="18"/>
+          <w:szCs w:val="21"/>
+        </w:rPr>
+        <w:t>locale</w:t>
+      </w:r>
+      <w:proofErr w:type="gramEnd"/>
+      <w:r>
+        <w:rPr>
+          <w:rFonts w:ascii="Courier New" w:eastAsia="Times New Roman" w:hAnsi="Courier New" w:cs="Courier New"/>
+          <w:color w:val="000000"/>
+          <w:sz w:val="18"/>
+          <w:szCs w:val="21"/>
+        </w:rPr>
+        <w:t xml:space="preserve"> </w:t>
       </w:r>
       <w:r>
         <w:rPr>
@@ -2829,7 +3657,8 @@
         </w:rPr>
         <w:t xml:space="preserve"> </w:t>
       </w:r>
-      <w:hyperlink r:id="rId15" w:history="1">
+      <w:hyperlink r:id="rId14" w:history="1">
+        <w:proofErr w:type="spellStart"/>
         <w:r>
           <w:rPr>
             <w:rFonts w:ascii="Courier New" w:eastAsia="Times New Roman" w:hAnsi="Courier New" w:cs="Courier New"/>
@@ -2839,6 +3668,7 @@
           </w:rPr>
           <w:t>wxLocale</w:t>
         </w:r>
+        <w:proofErr w:type="spellEnd"/>
       </w:hyperlink>
       <w:r>
         <w:rPr>
@@ -2856,7 +3686,27 @@
           <w:sz w:val="18"/>
           <w:szCs w:val="21"/>
         </w:rPr>
-        <w:t xml:space="preserve"> language, wxLOCALE_CONV_ENCODING </w:t>
+        <w:t xml:space="preserve"> language, </w:t>
+      </w:r>
+      <w:proofErr w:type="spellStart"/>
+      <w:r>
+        <w:rPr>
+          <w:rFonts w:ascii="Courier New" w:eastAsia="Times New Roman" w:hAnsi="Courier New" w:cs="Courier New"/>
+          <w:color w:val="000000"/>
+          <w:sz w:val="18"/>
+          <w:szCs w:val="21"/>
+        </w:rPr>
+        <w:t>wxLOCALE_CONV_ENCODING</w:t>
+      </w:r>
+      <w:proofErr w:type="spellEnd"/>
+      <w:r>
+        <w:rPr>
+          <w:rFonts w:ascii="Courier New" w:eastAsia="Times New Roman" w:hAnsi="Courier New" w:cs="Courier New"/>
+          <w:color w:val="000000"/>
+          <w:sz w:val="18"/>
+          <w:szCs w:val="21"/>
+        </w:rPr>
+        <w:t xml:space="preserve"> </w:t>
       </w:r>
       <w:r>
         <w:rPr>
@@ -2963,7 +3813,27 @@
           <w:sz w:val="18"/>
           <w:szCs w:val="21"/>
         </w:rPr>
-        <w:t>#ifdef __WXGTK__</w:t>
+        <w:t>#</w:t>
+      </w:r>
+      <w:proofErr w:type="spellStart"/>
+      <w:r>
+        <w:rPr>
+          <w:rFonts w:ascii="Courier New" w:eastAsia="Times New Roman" w:hAnsi="Courier New" w:cs="Courier New"/>
+          <w:color w:val="339900"/>
+          <w:sz w:val="18"/>
+          <w:szCs w:val="21"/>
+        </w:rPr>
+        <w:t>ifdef</w:t>
+      </w:r>
+      <w:proofErr w:type="spellEnd"/>
+      <w:r>
+        <w:rPr>
+          <w:rFonts w:ascii="Courier New" w:eastAsia="Times New Roman" w:hAnsi="Courier New" w:cs="Courier New"/>
+          <w:color w:val="339900"/>
+          <w:sz w:val="18"/>
+          <w:szCs w:val="21"/>
+        </w:rPr>
+        <w:t xml:space="preserve"> __WXGTK__</w:t>
       </w:r>
     </w:p>
     <w:p>
@@ -3052,8 +3922,19 @@
           <w:sz w:val="18"/>
           <w:szCs w:val="21"/>
         </w:rPr>
-        <w:t xml:space="preserve">        locale</w:t>
-      </w:r>
+        <w:t xml:space="preserve">        </w:t>
+      </w:r>
+      <w:proofErr w:type="gramStart"/>
+      <w:r>
+        <w:rPr>
+          <w:rFonts w:ascii="Courier New" w:eastAsia="Times New Roman" w:hAnsi="Courier New" w:cs="Courier New"/>
+          <w:color w:val="000000"/>
+          <w:sz w:val="18"/>
+          <w:szCs w:val="21"/>
+        </w:rPr>
+        <w:t>locale</w:t>
+      </w:r>
+      <w:proofErr w:type="gramEnd"/>
       <w:r>
         <w:rPr>
           <w:rFonts w:ascii="Courier New" w:eastAsia="Times New Roman" w:hAnsi="Courier New" w:cs="Courier New"/>
@@ -3072,6 +3953,7 @@
         </w:rPr>
         <w:t>&gt;</w:t>
       </w:r>
+      <w:proofErr w:type="spellStart"/>
       <w:r>
         <w:rPr>
           <w:rFonts w:ascii="Courier New" w:eastAsia="Times New Roman" w:hAnsi="Courier New" w:cs="Courier New"/>
@@ -3081,6 +3963,7 @@
         </w:rPr>
         <w:t>AddCatalogLookupPathPrefix</w:t>
       </w:r>
+      <w:proofErr w:type="spellEnd"/>
       <w:r>
         <w:rPr>
           <w:rFonts w:ascii="Courier New" w:eastAsia="Times New Roman" w:hAnsi="Courier New" w:cs="Courier New"/>
@@ -3090,17 +3973,35 @@
         </w:rPr>
         <w:t>(</w:t>
       </w:r>
-      <w:hyperlink r:id="rId16" w:anchor="ga437ea6ba615b75dac8603e96ec864160" w:history="1">
-        <w:r>
-          <w:rPr>
-            <w:rFonts w:ascii="Courier New" w:eastAsia="Times New Roman" w:hAnsi="Courier New" w:cs="Courier New"/>
-            <w:color w:val="0B0080"/>
-            <w:sz w:val="18"/>
-            <w:szCs w:val="21"/>
-          </w:rPr>
-          <w:t>wxT</w:t>
-        </w:r>
-      </w:hyperlink>
+      <w:proofErr w:type="spellStart"/>
+      <w:r>
+        <w:fldChar w:fldCharType="begin"/>
+      </w:r>
+      <w:r>
+        <w:instrText xml:space="preserve"> HYPERLINK "http://docs.wxwidgets.org/trunk/group__group__funcmacro__string.html" \l "ga437ea6ba615b75dac8603e96ec864160" </w:instrText>
+      </w:r>
+      <w:r>
+        <w:fldChar w:fldCharType="separate"/>
+      </w:r>
+      <w:r>
+        <w:rPr>
+          <w:rFonts w:ascii="Courier New" w:eastAsia="Times New Roman" w:hAnsi="Courier New" w:cs="Courier New"/>
+          <w:color w:val="0B0080"/>
+          <w:sz w:val="18"/>
+          <w:szCs w:val="21"/>
+        </w:rPr>
+        <w:t>wxT</w:t>
+      </w:r>
+      <w:proofErr w:type="spellEnd"/>
+      <w:r>
+        <w:rPr>
+          <w:rFonts w:ascii="Courier New" w:eastAsia="Times New Roman" w:hAnsi="Courier New" w:cs="Courier New"/>
+          <w:color w:val="0B0080"/>
+          <w:sz w:val="18"/>
+          <w:szCs w:val="21"/>
+        </w:rPr>
+        <w:fldChar w:fldCharType="end"/>
+      </w:r>
       <w:r>
         <w:rPr>
           <w:rFonts w:ascii="Courier New" w:eastAsia="Times New Roman" w:hAnsi="Courier New" w:cs="Courier New"/>
@@ -3117,7 +4018,27 @@
           <w:sz w:val="18"/>
           <w:szCs w:val="21"/>
         </w:rPr>
-        <w:t>"/usr"</w:t>
+        <w:t>"/</w:t>
+      </w:r>
+      <w:proofErr w:type="spellStart"/>
+      <w:r>
+        <w:rPr>
+          <w:rFonts w:ascii="Courier New" w:eastAsia="Times New Roman" w:hAnsi="Courier New" w:cs="Courier New"/>
+          <w:color w:val="FF0000"/>
+          <w:sz w:val="18"/>
+          <w:szCs w:val="21"/>
+        </w:rPr>
+        <w:t>usr</w:t>
+      </w:r>
+      <w:proofErr w:type="spellEnd"/>
+      <w:r>
+        <w:rPr>
+          <w:rFonts w:ascii="Courier New" w:eastAsia="Times New Roman" w:hAnsi="Courier New" w:cs="Courier New"/>
+          <w:color w:val="FF0000"/>
+          <w:sz w:val="18"/>
+          <w:szCs w:val="21"/>
+        </w:rPr>
+        <w:t>"</w:t>
       </w:r>
       <w:r>
         <w:rPr>
@@ -3175,8 +4096,19 @@
           <w:sz w:val="18"/>
           <w:szCs w:val="21"/>
         </w:rPr>
-        <w:t xml:space="preserve">        locale</w:t>
-      </w:r>
+        <w:t xml:space="preserve">        </w:t>
+      </w:r>
+      <w:proofErr w:type="gramStart"/>
+      <w:r>
+        <w:rPr>
+          <w:rFonts w:ascii="Courier New" w:eastAsia="Times New Roman" w:hAnsi="Courier New" w:cs="Courier New"/>
+          <w:color w:val="000000"/>
+          <w:sz w:val="18"/>
+          <w:szCs w:val="21"/>
+        </w:rPr>
+        <w:t>locale</w:t>
+      </w:r>
+      <w:proofErr w:type="gramEnd"/>
       <w:r>
         <w:rPr>
           <w:rFonts w:ascii="Courier New" w:eastAsia="Times New Roman" w:hAnsi="Courier New" w:cs="Courier New"/>
@@ -3195,6 +4127,7 @@
         </w:rPr>
         <w:t>&gt;</w:t>
       </w:r>
+      <w:proofErr w:type="spellStart"/>
       <w:r>
         <w:rPr>
           <w:rFonts w:ascii="Courier New" w:eastAsia="Times New Roman" w:hAnsi="Courier New" w:cs="Courier New"/>
@@ -3204,6 +4137,7 @@
         </w:rPr>
         <w:t>AddCatalogLookupPathPrefix</w:t>
       </w:r>
+      <w:proofErr w:type="spellEnd"/>
       <w:r>
         <w:rPr>
           <w:rFonts w:ascii="Courier New" w:eastAsia="Times New Roman" w:hAnsi="Courier New" w:cs="Courier New"/>
@@ -3213,17 +4147,38 @@
         </w:rPr>
         <w:t>(</w:t>
       </w:r>
-      <w:hyperlink r:id="rId17" w:anchor="ga437ea6ba615b75dac8603e96ec864160" w:history="1">
-        <w:r>
-          <w:rPr>
-            <w:rFonts w:ascii="Courier New" w:eastAsia="Times New Roman" w:hAnsi="Courier New" w:cs="Courier New"/>
-            <w:color w:val="0B0080"/>
-            <w:sz w:val="18"/>
-            <w:szCs w:val="21"/>
-          </w:rPr>
-          <w:t>wxT</w:t>
-        </w:r>
-      </w:hyperlink>
+      <w:proofErr w:type="spellStart"/>
+      <w:r>
+        <w:fldChar w:fldCharType="begin"/>
+      </w:r>
+      <w:r>
+        <w:instrText xml:space="preserve"> HYPERLINK "http://docs.wxwidgets.org/trunk/g</w:instrText>
+      </w:r>
+      <w:r>
+        <w:instrText xml:space="preserve">roup__group__funcmacro__string.html" \l "ga437ea6ba615b75dac8603e96ec864160" </w:instrText>
+      </w:r>
+      <w:r>
+        <w:fldChar w:fldCharType="separate"/>
+      </w:r>
+      <w:r>
+        <w:rPr>
+          <w:rFonts w:ascii="Courier New" w:eastAsia="Times New Roman" w:hAnsi="Courier New" w:cs="Courier New"/>
+          <w:color w:val="0B0080"/>
+          <w:sz w:val="18"/>
+          <w:szCs w:val="21"/>
+        </w:rPr>
+        <w:t>wxT</w:t>
+      </w:r>
+      <w:proofErr w:type="spellEnd"/>
+      <w:r>
+        <w:rPr>
+          <w:rFonts w:ascii="Courier New" w:eastAsia="Times New Roman" w:hAnsi="Courier New" w:cs="Courier New"/>
+          <w:color w:val="0B0080"/>
+          <w:sz w:val="18"/>
+          <w:szCs w:val="21"/>
+        </w:rPr>
+        <w:fldChar w:fldCharType="end"/>
+      </w:r>
       <w:r>
         <w:rPr>
           <w:rFonts w:ascii="Courier New" w:eastAsia="Times New Roman" w:hAnsi="Courier New" w:cs="Courier New"/>
@@ -3240,7 +4195,27 @@
           <w:sz w:val="18"/>
           <w:szCs w:val="21"/>
         </w:rPr>
-        <w:t>"/usr/local"</w:t>
+        <w:t>"/</w:t>
+      </w:r>
+      <w:proofErr w:type="spellStart"/>
+      <w:r>
+        <w:rPr>
+          <w:rFonts w:ascii="Courier New" w:eastAsia="Times New Roman" w:hAnsi="Courier New" w:cs="Courier New"/>
+          <w:color w:val="FF0000"/>
+          <w:sz w:val="18"/>
+          <w:szCs w:val="21"/>
+        </w:rPr>
+        <w:t>usr</w:t>
+      </w:r>
+      <w:proofErr w:type="spellEnd"/>
+      <w:r>
+        <w:rPr>
+          <w:rFonts w:ascii="Courier New" w:eastAsia="Times New Roman" w:hAnsi="Courier New" w:cs="Courier New"/>
+          <w:color w:val="FF0000"/>
+          <w:sz w:val="18"/>
+          <w:szCs w:val="21"/>
+        </w:rPr>
+        <w:t>/local"</w:t>
       </w:r>
       <w:r>
         <w:rPr>
@@ -3300,7 +4275,9 @@
         </w:rPr>
         <w:t xml:space="preserve">        </w:t>
       </w:r>
-      <w:hyperlink r:id="rId18" w:history="1">
+      <w:hyperlink r:id="rId15" w:history="1">
+        <w:proofErr w:type="spellStart"/>
+        <w:proofErr w:type="gramStart"/>
         <w:r>
           <w:rPr>
             <w:rFonts w:ascii="Courier New" w:eastAsia="Times New Roman" w:hAnsi="Courier New" w:cs="Courier New"/>
@@ -3310,6 +4287,8 @@
           </w:rPr>
           <w:t>wxStandardPaths</w:t>
         </w:r>
+        <w:proofErr w:type="spellEnd"/>
+        <w:proofErr w:type="gramEnd"/>
       </w:hyperlink>
       <w:r>
         <w:rPr>
@@ -3356,17 +4335,35 @@
         </w:rPr>
         <w:t>(</w:t>
       </w:r>
-      <w:hyperlink r:id="rId19" w:history="1">
-        <w:r>
-          <w:rPr>
-            <w:rFonts w:ascii="Courier New" w:eastAsia="Times New Roman" w:hAnsi="Courier New" w:cs="Courier New"/>
-            <w:color w:val="0B0080"/>
-            <w:sz w:val="18"/>
-            <w:szCs w:val="21"/>
-          </w:rPr>
-          <w:t>wxStandardPaths</w:t>
-        </w:r>
-      </w:hyperlink>
+      <w:proofErr w:type="spellStart"/>
+      <w:r>
+        <w:fldChar w:fldCharType="begin"/>
+      </w:r>
+      <w:r>
+        <w:instrText xml:space="preserve"> HYPERLINK "http://docs.wxwidgets.org/trunk/classwx_standard_paths.html" </w:instrText>
+      </w:r>
+      <w:r>
+        <w:fldChar w:fldCharType="separate"/>
+      </w:r>
+      <w:r>
+        <w:rPr>
+          <w:rFonts w:ascii="Courier New" w:eastAsia="Times New Roman" w:hAnsi="Courier New" w:cs="Courier New"/>
+          <w:color w:val="0B0080"/>
+          <w:sz w:val="18"/>
+          <w:szCs w:val="21"/>
+        </w:rPr>
+        <w:t>wxStandardPaths</w:t>
+      </w:r>
+      <w:proofErr w:type="spellEnd"/>
+      <w:r>
+        <w:rPr>
+          <w:rFonts w:ascii="Courier New" w:eastAsia="Times New Roman" w:hAnsi="Courier New" w:cs="Courier New"/>
+          <w:color w:val="0B0080"/>
+          <w:sz w:val="18"/>
+          <w:szCs w:val="21"/>
+        </w:rPr>
+        <w:fldChar w:fldCharType="end"/>
+      </w:r>
       <w:r>
         <w:rPr>
           <w:rFonts w:ascii="Courier New" w:eastAsia="Times New Roman" w:hAnsi="Courier New" w:cs="Courier New"/>
@@ -3403,17 +4400,35 @@
         </w:rPr>
         <w:t>&amp;</w:t>
       </w:r>
-      <w:hyperlink r:id="rId20" w:history="1">
-        <w:r>
-          <w:rPr>
-            <w:rFonts w:ascii="Courier New" w:eastAsia="Times New Roman" w:hAnsi="Courier New" w:cs="Courier New"/>
-            <w:color w:val="0B0080"/>
-            <w:sz w:val="18"/>
-            <w:szCs w:val="21"/>
-          </w:rPr>
-          <w:t>wxStandardPaths</w:t>
-        </w:r>
-      </w:hyperlink>
+      <w:proofErr w:type="spellStart"/>
+      <w:r>
+        <w:fldChar w:fldCharType="begin"/>
+      </w:r>
+      <w:r>
+        <w:instrText xml:space="preserve"> HYPERLINK "http://docs.wxwidgets.org/trunk/classwx_standard_paths.html" </w:instrText>
+      </w:r>
+      <w:r>
+        <w:fldChar w:fldCharType="separate"/>
+      </w:r>
+      <w:r>
+        <w:rPr>
+          <w:rFonts w:ascii="Courier New" w:eastAsia="Times New Roman" w:hAnsi="Courier New" w:cs="Courier New"/>
+          <w:color w:val="0B0080"/>
+          <w:sz w:val="18"/>
+          <w:szCs w:val="21"/>
+        </w:rPr>
+        <w:t>wxStandardPaths</w:t>
+      </w:r>
+      <w:proofErr w:type="spellEnd"/>
+      <w:r>
+        <w:rPr>
+          <w:rFonts w:ascii="Courier New" w:eastAsia="Times New Roman" w:hAnsi="Courier New" w:cs="Courier New"/>
+          <w:color w:val="0B0080"/>
+          <w:sz w:val="18"/>
+          <w:szCs w:val="21"/>
+        </w:rPr>
+        <w:fldChar w:fldCharType="end"/>
+      </w:r>
       <w:r>
         <w:rPr>
           <w:rFonts w:ascii="Courier New" w:eastAsia="Times New Roman" w:hAnsi="Courier New" w:cs="Courier New"/>
@@ -3490,7 +4505,9 @@
         </w:rPr>
         <w:t xml:space="preserve">        </w:t>
       </w:r>
-      <w:hyperlink r:id="rId21" w:history="1">
+      <w:hyperlink r:id="rId16" w:history="1">
+        <w:proofErr w:type="spellStart"/>
+        <w:proofErr w:type="gramStart"/>
         <w:r>
           <w:rPr>
             <w:rFonts w:ascii="Courier New" w:eastAsia="Times New Roman" w:hAnsi="Courier New" w:cs="Courier New"/>
@@ -3500,6 +4517,8 @@
           </w:rPr>
           <w:t>wxString</w:t>
         </w:r>
+        <w:proofErr w:type="spellEnd"/>
+        <w:proofErr w:type="gramEnd"/>
       </w:hyperlink>
       <w:r>
         <w:rPr>
@@ -3546,6 +4565,7 @@
         </w:rPr>
         <w:t>&gt;</w:t>
       </w:r>
+      <w:proofErr w:type="spellStart"/>
       <w:r>
         <w:rPr>
           <w:rFonts w:ascii="Courier New" w:eastAsia="Times New Roman" w:hAnsi="Courier New" w:cs="Courier New"/>
@@ -3555,6 +4575,7 @@
         </w:rPr>
         <w:t>GetInstallPrefix</w:t>
       </w:r>
+      <w:proofErr w:type="spellEnd"/>
       <w:r>
         <w:rPr>
           <w:rFonts w:ascii="Courier New" w:eastAsia="Times New Roman" w:hAnsi="Courier New" w:cs="Courier New"/>
@@ -3611,8 +4632,19 @@
           <w:sz w:val="18"/>
           <w:szCs w:val="21"/>
         </w:rPr>
-        <w:t xml:space="preserve">        locale</w:t>
-      </w:r>
+        <w:t xml:space="preserve">        </w:t>
+      </w:r>
+      <w:proofErr w:type="gramStart"/>
+      <w:r>
+        <w:rPr>
+          <w:rFonts w:ascii="Courier New" w:eastAsia="Times New Roman" w:hAnsi="Courier New" w:cs="Courier New"/>
+          <w:color w:val="000000"/>
+          <w:sz w:val="18"/>
+          <w:szCs w:val="21"/>
+        </w:rPr>
+        <w:t>locale</w:t>
+      </w:r>
+      <w:proofErr w:type="gramEnd"/>
       <w:r>
         <w:rPr>
           <w:rFonts w:ascii="Courier New" w:eastAsia="Times New Roman" w:hAnsi="Courier New" w:cs="Courier New"/>
@@ -3631,6 +4663,7 @@
         </w:rPr>
         <w:t>&gt;</w:t>
       </w:r>
+      <w:proofErr w:type="spellStart"/>
       <w:r>
         <w:rPr>
           <w:rFonts w:ascii="Courier New" w:eastAsia="Times New Roman" w:hAnsi="Courier New" w:cs="Courier New"/>
@@ -3640,6 +4673,7 @@
         </w:rPr>
         <w:t>AddCatalogLookupPathPrefix</w:t>
       </w:r>
+      <w:proofErr w:type="spellEnd"/>
       <w:r>
         <w:rPr>
           <w:rFonts w:ascii="Courier New" w:eastAsia="Times New Roman" w:hAnsi="Courier New" w:cs="Courier New"/>
@@ -3723,8 +4757,19 @@
           <w:sz w:val="18"/>
           <w:szCs w:val="21"/>
         </w:rPr>
-        <w:t>#endif</w:t>
-      </w:r>
+        <w:t>#</w:t>
+      </w:r>
+      <w:proofErr w:type="spellStart"/>
+      <w:r>
+        <w:rPr>
+          <w:rFonts w:ascii="Courier New" w:eastAsia="Times New Roman" w:hAnsi="Courier New" w:cs="Courier New"/>
+          <w:color w:val="339900"/>
+          <w:sz w:val="18"/>
+          <w:szCs w:val="21"/>
+        </w:rPr>
+        <w:t>endif</w:t>
+      </w:r>
+      <w:proofErr w:type="spellEnd"/>
     </w:p>
     <w:p>
       <w:pPr>
@@ -3803,8 +4848,19 @@
           <w:sz w:val="18"/>
           <w:szCs w:val="21"/>
         </w:rPr>
-        <w:t xml:space="preserve">        locale</w:t>
-      </w:r>
+        <w:t xml:space="preserve">        </w:t>
+      </w:r>
+      <w:proofErr w:type="gramStart"/>
+      <w:r>
+        <w:rPr>
+          <w:rFonts w:ascii="Courier New" w:eastAsia="Times New Roman" w:hAnsi="Courier New" w:cs="Courier New"/>
+          <w:color w:val="000000"/>
+          <w:sz w:val="18"/>
+          <w:szCs w:val="21"/>
+        </w:rPr>
+        <w:t>locale</w:t>
+      </w:r>
+      <w:proofErr w:type="gramEnd"/>
       <w:r>
         <w:rPr>
           <w:rFonts w:ascii="Courier New" w:eastAsia="Times New Roman" w:hAnsi="Courier New" w:cs="Courier New"/>
@@ -3823,6 +4879,7 @@
         </w:rPr>
         <w:t>&gt;</w:t>
       </w:r>
+      <w:proofErr w:type="spellStart"/>
       <w:r>
         <w:rPr>
           <w:rFonts w:ascii="Courier New" w:eastAsia="Times New Roman" w:hAnsi="Courier New" w:cs="Courier New"/>
@@ -3832,6 +4889,7 @@
         </w:rPr>
         <w:t>AddCatalog</w:t>
       </w:r>
+      <w:proofErr w:type="spellEnd"/>
       <w:r>
         <w:rPr>
           <w:rFonts w:ascii="Courier New" w:eastAsia="Times New Roman" w:hAnsi="Courier New" w:cs="Courier New"/>
@@ -3841,17 +4899,35 @@
         </w:rPr>
         <w:t>(</w:t>
       </w:r>
-      <w:hyperlink r:id="rId22" w:anchor="ga437ea6ba615b75dac8603e96ec864160" w:history="1">
-        <w:r>
-          <w:rPr>
-            <w:rFonts w:ascii="Courier New" w:eastAsia="Times New Roman" w:hAnsi="Courier New" w:cs="Courier New"/>
-            <w:color w:val="0B0080"/>
-            <w:sz w:val="18"/>
-            <w:szCs w:val="21"/>
-          </w:rPr>
-          <w:t>wxT</w:t>
-        </w:r>
-      </w:hyperlink>
+      <w:proofErr w:type="spellStart"/>
+      <w:r>
+        <w:fldChar w:fldCharType="begin"/>
+      </w:r>
+      <w:r>
+        <w:instrText xml:space="preserve"> HYPERLINK "http://docs.wxwidgets.org/trunk/group__group__funcmacro__string.html" \l "ga437ea6ba615b75dac8603e96ec864160" </w:instrText>
+      </w:r>
+      <w:r>
+        <w:fldChar w:fldCharType="separate"/>
+      </w:r>
+      <w:r>
+        <w:rPr>
+          <w:rFonts w:ascii="Courier New" w:eastAsia="Times New Roman" w:hAnsi="Courier New" w:cs="Courier New"/>
+          <w:color w:val="0B0080"/>
+          <w:sz w:val="18"/>
+          <w:szCs w:val="21"/>
+        </w:rPr>
+        <w:t>wxT</w:t>
+      </w:r>
+      <w:proofErr w:type="spellEnd"/>
+      <w:r>
+        <w:rPr>
+          <w:rFonts w:ascii="Courier New" w:eastAsia="Times New Roman" w:hAnsi="Courier New" w:cs="Courier New"/>
+          <w:color w:val="0B0080"/>
+          <w:sz w:val="18"/>
+          <w:szCs w:val="21"/>
+        </w:rPr>
+        <w:fldChar w:fldCharType="end"/>
+      </w:r>
       <w:r>
         <w:rPr>
           <w:rFonts w:ascii="Courier New" w:eastAsia="Times New Roman" w:hAnsi="Courier New" w:cs="Courier New"/>
@@ -3868,7 +4944,27 @@
           <w:sz w:val="18"/>
           <w:szCs w:val="21"/>
         </w:rPr>
-        <w:t>"app_name"</w:t>
+        <w:t>"</w:t>
+      </w:r>
+      <w:proofErr w:type="spellStart"/>
+      <w:r>
+        <w:rPr>
+          <w:rFonts w:ascii="Courier New" w:eastAsia="Times New Roman" w:hAnsi="Courier New" w:cs="Courier New"/>
+          <w:color w:val="FF0000"/>
+          <w:sz w:val="18"/>
+          <w:szCs w:val="21"/>
+        </w:rPr>
+        <w:t>app_name</w:t>
+      </w:r>
+      <w:proofErr w:type="spellEnd"/>
+      <w:r>
+        <w:rPr>
+          <w:rFonts w:ascii="Courier New" w:eastAsia="Times New Roman" w:hAnsi="Courier New" w:cs="Courier New"/>
+          <w:color w:val="FF0000"/>
+          <w:sz w:val="18"/>
+          <w:szCs w:val="21"/>
+        </w:rPr>
+        <w:t>"</w:t>
       </w:r>
       <w:r>
         <w:rPr>
@@ -3926,6 +5022,7 @@
           <w:sz w:val="18"/>
           <w:szCs w:val="21"/>
         </w:rPr>
+        <w:lastRenderedPageBreak/>
         <w:t> </w:t>
       </w:r>
     </w:p>
@@ -3968,6 +5065,7 @@
         </w:rPr>
         <w:t xml:space="preserve">        </w:t>
       </w:r>
+      <w:proofErr w:type="gramStart"/>
       <w:r>
         <w:rPr>
           <w:rFonts w:ascii="Courier New" w:eastAsia="Times New Roman" w:hAnsi="Courier New" w:cs="Courier New"/>
@@ -3986,6 +5084,7 @@
         </w:rPr>
         <w:t>(</w:t>
       </w:r>
+      <w:proofErr w:type="gramEnd"/>
       <w:r>
         <w:rPr>
           <w:rFonts w:ascii="Courier New" w:eastAsia="Times New Roman" w:hAnsi="Courier New" w:cs="Courier New"/>
@@ -4022,6 +5121,7 @@
         </w:rPr>
         <w:t>&gt;</w:t>
       </w:r>
+      <w:proofErr w:type="spellStart"/>
       <w:r>
         <w:rPr>
           <w:rFonts w:ascii="Courier New" w:eastAsia="Times New Roman" w:hAnsi="Courier New" w:cs="Courier New"/>
@@ -4031,6 +5131,7 @@
         </w:rPr>
         <w:t>IsOk</w:t>
       </w:r>
+      <w:proofErr w:type="spellEnd"/>
       <w:r>
         <w:rPr>
           <w:rFonts w:ascii="Courier New" w:eastAsia="Times New Roman" w:hAnsi="Courier New" w:cs="Courier New"/>
@@ -4145,8 +5246,19 @@
           <w:sz w:val="18"/>
           <w:szCs w:val="21"/>
         </w:rPr>
-        <w:t xml:space="preserve">            std</w:t>
-      </w:r>
+        <w:t xml:space="preserve">            </w:t>
+      </w:r>
+      <w:proofErr w:type="spellStart"/>
+      <w:r>
+        <w:rPr>
+          <w:rFonts w:ascii="Courier New" w:eastAsia="Times New Roman" w:hAnsi="Courier New" w:cs="Courier New"/>
+          <w:color w:val="000000"/>
+          <w:sz w:val="18"/>
+          <w:szCs w:val="21"/>
+        </w:rPr>
+        <w:t>std</w:t>
+      </w:r>
+      <w:proofErr w:type="spellEnd"/>
       <w:r>
         <w:rPr>
           <w:rFonts w:ascii="Courier New" w:eastAsia="Times New Roman" w:hAnsi="Courier New" w:cs="Courier New"/>
@@ -4156,6 +5268,7 @@
         </w:rPr>
         <w:t>::</w:t>
       </w:r>
+      <w:proofErr w:type="spellStart"/>
       <w:r>
         <w:rPr>
           <w:rFonts w:ascii="Courier New" w:eastAsia="Times New Roman" w:hAnsi="Courier New" w:cs="Courier New"/>
@@ -4165,6 +5278,7 @@
         </w:rPr>
         <w:t>cerr</w:t>
       </w:r>
+      <w:proofErr w:type="spellEnd"/>
       <w:r>
         <w:rPr>
           <w:rFonts w:ascii="Courier New" w:eastAsia="Times New Roman" w:hAnsi="Courier New" w:cs="Courier New"/>
@@ -4226,8 +5340,19 @@
           <w:sz w:val="18"/>
           <w:szCs w:val="21"/>
         </w:rPr>
-        <w:t xml:space="preserve"> std</w:t>
-      </w:r>
+        <w:t xml:space="preserve"> </w:t>
+      </w:r>
+      <w:proofErr w:type="spellStart"/>
+      <w:r>
+        <w:rPr>
+          <w:rFonts w:ascii="Courier New" w:eastAsia="Times New Roman" w:hAnsi="Courier New" w:cs="Courier New"/>
+          <w:color w:val="000000"/>
+          <w:sz w:val="18"/>
+          <w:szCs w:val="21"/>
+        </w:rPr>
+        <w:t>std</w:t>
+      </w:r>
+      <w:proofErr w:type="spellEnd"/>
       <w:r>
         <w:rPr>
           <w:rFonts w:ascii="Courier New" w:eastAsia="Times New Roman" w:hAnsi="Courier New" w:cs="Courier New"/>
@@ -4237,6 +5362,7 @@
         </w:rPr>
         <w:t>::</w:t>
       </w:r>
+      <w:proofErr w:type="spellStart"/>
       <w:r>
         <w:rPr>
           <w:rFonts w:ascii="Courier New" w:eastAsia="Times New Roman" w:hAnsi="Courier New" w:cs="Courier New"/>
@@ -4246,6 +5372,7 @@
         </w:rPr>
         <w:t>endl</w:t>
       </w:r>
+      <w:proofErr w:type="spellEnd"/>
       <w:r>
         <w:rPr>
           <w:rFonts w:ascii="Courier New" w:eastAsia="Times New Roman" w:hAnsi="Courier New" w:cs="Courier New"/>
@@ -4295,6 +5422,7 @@
         </w:rPr>
         <w:t xml:space="preserve">            </w:t>
       </w:r>
+      <w:proofErr w:type="gramStart"/>
       <w:r>
         <w:rPr>
           <w:rFonts w:ascii="Courier New" w:eastAsia="Times New Roman" w:hAnsi="Courier New" w:cs="Courier New"/>
@@ -4304,6 +5432,7 @@
         </w:rPr>
         <w:t>delete</w:t>
       </w:r>
+      <w:proofErr w:type="gramEnd"/>
       <w:r>
         <w:rPr>
           <w:rFonts w:ascii="Courier New" w:eastAsia="Times New Roman" w:hAnsi="Courier New" w:cs="Courier New"/>
@@ -4360,8 +5489,27 @@
           <w:sz w:val="18"/>
           <w:szCs w:val="21"/>
         </w:rPr>
-        <w:lastRenderedPageBreak/>
-        <w:t xml:space="preserve">            locale </w:t>
+        <w:t xml:space="preserve">            </w:t>
+      </w:r>
+      <w:proofErr w:type="gramStart"/>
+      <w:r>
+        <w:rPr>
+          <w:rFonts w:ascii="Courier New" w:eastAsia="Times New Roman" w:hAnsi="Courier New" w:cs="Courier New"/>
+          <w:color w:val="000000"/>
+          <w:sz w:val="18"/>
+          <w:szCs w:val="21"/>
+        </w:rPr>
+        <w:t>locale</w:t>
+      </w:r>
+      <w:proofErr w:type="gramEnd"/>
+      <w:r>
+        <w:rPr>
+          <w:rFonts w:ascii="Courier New" w:eastAsia="Times New Roman" w:hAnsi="Courier New" w:cs="Courier New"/>
+          <w:color w:val="000000"/>
+          <w:sz w:val="18"/>
+          <w:szCs w:val="21"/>
+        </w:rPr>
+        <w:t xml:space="preserve"> </w:t>
       </w:r>
       <w:r>
         <w:rPr>
@@ -4399,7 +5547,8 @@
         </w:rPr>
         <w:t xml:space="preserve"> </w:t>
       </w:r>
-      <w:hyperlink r:id="rId23" w:history="1">
+      <w:hyperlink r:id="rId17" w:history="1">
+        <w:proofErr w:type="spellStart"/>
         <w:r>
           <w:rPr>
             <w:rFonts w:ascii="Courier New" w:eastAsia="Times New Roman" w:hAnsi="Courier New" w:cs="Courier New"/>
@@ -4409,6 +5558,7 @@
           </w:rPr>
           <w:t>wxLocale</w:t>
         </w:r>
+        <w:proofErr w:type="spellEnd"/>
       </w:hyperlink>
       <w:r>
         <w:rPr>
@@ -4428,6 +5578,7 @@
         </w:rPr>
         <w:t xml:space="preserve"> </w:t>
       </w:r>
+      <w:proofErr w:type="spellStart"/>
       <w:r>
         <w:rPr>
           <w:rFonts w:ascii="Courier New" w:eastAsia="Times New Roman" w:hAnsi="Courier New" w:cs="Courier New"/>
@@ -4437,6 +5588,7 @@
         </w:rPr>
         <w:t>wxLANGUAGE_ENGLISH</w:t>
       </w:r>
+      <w:proofErr w:type="spellEnd"/>
       <w:r>
         <w:rPr>
           <w:rFonts w:ascii="Courier New" w:eastAsia="Times New Roman" w:hAnsi="Courier New" w:cs="Courier New"/>
@@ -4502,7 +5654,27 @@
           <w:sz w:val="18"/>
           <w:szCs w:val="21"/>
         </w:rPr>
-        <w:t xml:space="preserve">            language </w:t>
+        <w:t xml:space="preserve">            </w:t>
+      </w:r>
+      <w:proofErr w:type="gramStart"/>
+      <w:r>
+        <w:rPr>
+          <w:rFonts w:ascii="Courier New" w:eastAsia="Times New Roman" w:hAnsi="Courier New" w:cs="Courier New"/>
+          <w:color w:val="000000"/>
+          <w:sz w:val="18"/>
+          <w:szCs w:val="21"/>
+        </w:rPr>
+        <w:t>language</w:t>
+      </w:r>
+      <w:proofErr w:type="gramEnd"/>
+      <w:r>
+        <w:rPr>
+          <w:rFonts w:ascii="Courier New" w:eastAsia="Times New Roman" w:hAnsi="Courier New" w:cs="Courier New"/>
+          <w:color w:val="000000"/>
+          <w:sz w:val="18"/>
+          <w:szCs w:val="21"/>
+        </w:rPr>
+        <w:t xml:space="preserve"> </w:t>
       </w:r>
       <w:r>
         <w:rPr>
@@ -4522,6 +5694,7 @@
         </w:rPr>
         <w:t xml:space="preserve"> </w:t>
       </w:r>
+      <w:proofErr w:type="spellStart"/>
       <w:r>
         <w:rPr>
           <w:rFonts w:ascii="Courier New" w:eastAsia="Times New Roman" w:hAnsi="Courier New" w:cs="Courier New"/>
@@ -4531,6 +5704,7 @@
         </w:rPr>
         <w:t>wxLANGUAGE_ENGLISH</w:t>
       </w:r>
+      <w:proofErr w:type="spellEnd"/>
       <w:r>
         <w:rPr>
           <w:rFonts w:ascii="Courier New" w:eastAsia="Times New Roman" w:hAnsi="Courier New" w:cs="Courier New"/>
@@ -4678,6 +5852,7 @@
         </w:rPr>
         <w:t xml:space="preserve">    </w:t>
       </w:r>
+      <w:proofErr w:type="gramStart"/>
       <w:r>
         <w:rPr>
           <w:rFonts w:ascii="Courier New" w:eastAsia="Times New Roman" w:hAnsi="Courier New" w:cs="Courier New"/>
@@ -4687,6 +5862,7 @@
         </w:rPr>
         <w:t>else</w:t>
       </w:r>
+      <w:proofErr w:type="gramEnd"/>
     </w:p>
     <w:p>
       <w:pPr>
@@ -4774,8 +5950,19 @@
           <w:sz w:val="18"/>
           <w:szCs w:val="21"/>
         </w:rPr>
-        <w:t xml:space="preserve">        std</w:t>
-      </w:r>
+        <w:t xml:space="preserve">        </w:t>
+      </w:r>
+      <w:proofErr w:type="spellStart"/>
+      <w:r>
+        <w:rPr>
+          <w:rFonts w:ascii="Courier New" w:eastAsia="Times New Roman" w:hAnsi="Courier New" w:cs="Courier New"/>
+          <w:color w:val="000000"/>
+          <w:sz w:val="18"/>
+          <w:szCs w:val="21"/>
+        </w:rPr>
+        <w:t>std</w:t>
+      </w:r>
+      <w:proofErr w:type="spellEnd"/>
       <w:r>
         <w:rPr>
           <w:rFonts w:ascii="Courier New" w:eastAsia="Times New Roman" w:hAnsi="Courier New" w:cs="Courier New"/>
@@ -4785,6 +5972,7 @@
         </w:rPr>
         <w:t>::</w:t>
       </w:r>
+      <w:proofErr w:type="spellStart"/>
       <w:r>
         <w:rPr>
           <w:rFonts w:ascii="Courier New" w:eastAsia="Times New Roman" w:hAnsi="Courier New" w:cs="Courier New"/>
@@ -4794,6 +5982,7 @@
         </w:rPr>
         <w:t>cout</w:t>
       </w:r>
+      <w:proofErr w:type="spellEnd"/>
       <w:r>
         <w:rPr>
           <w:rFonts w:ascii="Courier New" w:eastAsia="Times New Roman" w:hAnsi="Courier New" w:cs="Courier New"/>
@@ -4922,8 +6111,19 @@
           <w:sz w:val="18"/>
           <w:szCs w:val="21"/>
         </w:rPr>
-        <w:t xml:space="preserve"> std</w:t>
-      </w:r>
+        <w:t xml:space="preserve"> </w:t>
+      </w:r>
+      <w:proofErr w:type="spellStart"/>
+      <w:r>
+        <w:rPr>
+          <w:rFonts w:ascii="Courier New" w:eastAsia="Times New Roman" w:hAnsi="Courier New" w:cs="Courier New"/>
+          <w:color w:val="000000"/>
+          <w:sz w:val="18"/>
+          <w:szCs w:val="21"/>
+        </w:rPr>
+        <w:t>std</w:t>
+      </w:r>
+      <w:proofErr w:type="spellEnd"/>
       <w:r>
         <w:rPr>
           <w:rFonts w:ascii="Courier New" w:eastAsia="Times New Roman" w:hAnsi="Courier New" w:cs="Courier New"/>
@@ -4933,6 +6133,7 @@
         </w:rPr>
         <w:t>::</w:t>
       </w:r>
+      <w:proofErr w:type="spellStart"/>
       <w:r>
         <w:rPr>
           <w:rFonts w:ascii="Courier New" w:eastAsia="Times New Roman" w:hAnsi="Courier New" w:cs="Courier New"/>
@@ -4942,6 +6143,7 @@
         </w:rPr>
         <w:t>endl</w:t>
       </w:r>
+      <w:proofErr w:type="spellEnd"/>
       <w:r>
         <w:rPr>
           <w:rFonts w:ascii="Courier New" w:eastAsia="Times New Roman" w:hAnsi="Courier New" w:cs="Courier New"/>
@@ -4989,7 +6191,27 @@
           <w:sz w:val="18"/>
           <w:szCs w:val="21"/>
         </w:rPr>
-        <w:t xml:space="preserve">        locale </w:t>
+        <w:t xml:space="preserve">        </w:t>
+      </w:r>
+      <w:proofErr w:type="gramStart"/>
+      <w:r>
+        <w:rPr>
+          <w:rFonts w:ascii="Courier New" w:eastAsia="Times New Roman" w:hAnsi="Courier New" w:cs="Courier New"/>
+          <w:color w:val="000000"/>
+          <w:sz w:val="18"/>
+          <w:szCs w:val="21"/>
+        </w:rPr>
+        <w:t>locale</w:t>
+      </w:r>
+      <w:proofErr w:type="gramEnd"/>
+      <w:r>
+        <w:rPr>
+          <w:rFonts w:ascii="Courier New" w:eastAsia="Times New Roman" w:hAnsi="Courier New" w:cs="Courier New"/>
+          <w:color w:val="000000"/>
+          <w:sz w:val="18"/>
+          <w:szCs w:val="21"/>
+        </w:rPr>
+        <w:t xml:space="preserve"> </w:t>
       </w:r>
       <w:r>
         <w:rPr>
@@ -5027,7 +6249,8 @@
         </w:rPr>
         <w:t xml:space="preserve"> </w:t>
       </w:r>
-      <w:hyperlink r:id="rId24" w:history="1">
+      <w:hyperlink r:id="rId18" w:history="1">
+        <w:proofErr w:type="spellStart"/>
         <w:r>
           <w:rPr>
             <w:rFonts w:ascii="Courier New" w:eastAsia="Times New Roman" w:hAnsi="Courier New" w:cs="Courier New"/>
@@ -5037,6 +6260,7 @@
           </w:rPr>
           <w:t>wxLocale</w:t>
         </w:r>
+        <w:proofErr w:type="spellEnd"/>
       </w:hyperlink>
       <w:r>
         <w:rPr>
@@ -5056,6 +6280,7 @@
         </w:rPr>
         <w:t xml:space="preserve"> </w:t>
       </w:r>
+      <w:proofErr w:type="spellStart"/>
       <w:r>
         <w:rPr>
           <w:rFonts w:ascii="Courier New" w:eastAsia="Times New Roman" w:hAnsi="Courier New" w:cs="Courier New"/>
@@ -5065,6 +6290,7 @@
         </w:rPr>
         <w:t>wxLANGUAGE_ENGLISH</w:t>
       </w:r>
+      <w:proofErr w:type="spellEnd"/>
       <w:r>
         <w:rPr>
           <w:rFonts w:ascii="Courier New" w:eastAsia="Times New Roman" w:hAnsi="Courier New" w:cs="Courier New"/>
@@ -5130,7 +6356,27 @@
           <w:sz w:val="18"/>
           <w:szCs w:val="21"/>
         </w:rPr>
-        <w:t xml:space="preserve">        language </w:t>
+        <w:t xml:space="preserve">        </w:t>
+      </w:r>
+      <w:proofErr w:type="gramStart"/>
+      <w:r>
+        <w:rPr>
+          <w:rFonts w:ascii="Courier New" w:eastAsia="Times New Roman" w:hAnsi="Courier New" w:cs="Courier New"/>
+          <w:color w:val="000000"/>
+          <w:sz w:val="18"/>
+          <w:szCs w:val="21"/>
+        </w:rPr>
+        <w:t>language</w:t>
+      </w:r>
+      <w:proofErr w:type="gramEnd"/>
+      <w:r>
+        <w:rPr>
+          <w:rFonts w:ascii="Courier New" w:eastAsia="Times New Roman" w:hAnsi="Courier New" w:cs="Courier New"/>
+          <w:color w:val="000000"/>
+          <w:sz w:val="18"/>
+          <w:szCs w:val="21"/>
+        </w:rPr>
+        <w:t xml:space="preserve"> </w:t>
       </w:r>
       <w:r>
         <w:rPr>
@@ -5150,6 +6396,7 @@
         </w:rPr>
         <w:t xml:space="preserve"> </w:t>
       </w:r>
+      <w:proofErr w:type="spellStart"/>
       <w:r>
         <w:rPr>
           <w:rFonts w:ascii="Courier New" w:eastAsia="Times New Roman" w:hAnsi="Courier New" w:cs="Courier New"/>
@@ -5159,6 +6406,7 @@
         </w:rPr>
         <w:t>wxLANGUAGE_ENGLISH</w:t>
       </w:r>
+      <w:proofErr w:type="spellEnd"/>
       <w:r>
         <w:rPr>
           <w:rFonts w:ascii="Courier New" w:eastAsia="Times New Roman" w:hAnsi="Courier New" w:cs="Courier New"/>
@@ -5327,17 +6575,9 @@
           <w:sz w:val="18"/>
           <w:szCs w:val="21"/>
         </w:rPr>
-        <w:t>.po</w:t>
-      </w:r>
-      <w:r>
-        <w:rPr>
-          <w:rFonts w:ascii="Arial" w:eastAsia="Times New Roman" w:hAnsi="Arial" w:cs="Arial"/>
-          <w:color w:val="252525"/>
-          <w:sz w:val="18"/>
-          <w:szCs w:val="21"/>
-        </w:rPr>
-        <w:t> files compiled as </w:t>
-      </w:r>
+        <w:t>.</w:t>
+      </w:r>
+      <w:proofErr w:type="spellStart"/>
       <w:r>
         <w:rPr>
           <w:rFonts w:ascii="Arial" w:eastAsia="Times New Roman" w:hAnsi="Arial" w:cs="Arial"/>
@@ -5347,16 +6587,132 @@
           <w:sz w:val="18"/>
           <w:szCs w:val="21"/>
         </w:rPr>
-        <w:t>.mo</w:t>
-      </w:r>
-      <w:r>
-        <w:rPr>
-          <w:rFonts w:ascii="Arial" w:eastAsia="Times New Roman" w:hAnsi="Arial" w:cs="Arial"/>
-          <w:color w:val="252525"/>
-          <w:sz w:val="18"/>
-          <w:szCs w:val="21"/>
-        </w:rPr>
-        <w:t> files (.mo translation files are binary versions of .po files) . poEdit will do it automatically upon saving if the appropriate option is checked in the preferences.</w:t>
+        <w:t>po</w:t>
+      </w:r>
+      <w:proofErr w:type="spellEnd"/>
+      <w:r>
+        <w:rPr>
+          <w:rFonts w:ascii="Arial" w:eastAsia="Times New Roman" w:hAnsi="Arial" w:cs="Arial"/>
+          <w:color w:val="252525"/>
+          <w:sz w:val="18"/>
+          <w:szCs w:val="21"/>
+        </w:rPr>
+        <w:t> files compiled as </w:t>
+      </w:r>
+      <w:r>
+        <w:rPr>
+          <w:rFonts w:ascii="Arial" w:eastAsia="Times New Roman" w:hAnsi="Arial" w:cs="Arial"/>
+          <w:i/>
+          <w:iCs/>
+          <w:color w:val="252525"/>
+          <w:sz w:val="18"/>
+          <w:szCs w:val="21"/>
+        </w:rPr>
+        <w:t>.</w:t>
+      </w:r>
+      <w:proofErr w:type="spellStart"/>
+      <w:r>
+        <w:rPr>
+          <w:rFonts w:ascii="Arial" w:eastAsia="Times New Roman" w:hAnsi="Arial" w:cs="Arial"/>
+          <w:i/>
+          <w:iCs/>
+          <w:color w:val="252525"/>
+          <w:sz w:val="18"/>
+          <w:szCs w:val="21"/>
+        </w:rPr>
+        <w:t>mo</w:t>
+      </w:r>
+      <w:proofErr w:type="spellEnd"/>
+      <w:r>
+        <w:rPr>
+          <w:rFonts w:ascii="Arial" w:eastAsia="Times New Roman" w:hAnsi="Arial" w:cs="Arial"/>
+          <w:color w:val="252525"/>
+          <w:sz w:val="18"/>
+          <w:szCs w:val="21"/>
+        </w:rPr>
+        <w:t> files (.</w:t>
+      </w:r>
+      <w:proofErr w:type="spellStart"/>
+      <w:r>
+        <w:rPr>
+          <w:rFonts w:ascii="Arial" w:eastAsia="Times New Roman" w:hAnsi="Arial" w:cs="Arial"/>
+          <w:color w:val="252525"/>
+          <w:sz w:val="18"/>
+          <w:szCs w:val="21"/>
+        </w:rPr>
+        <w:t>mo</w:t>
+      </w:r>
+      <w:proofErr w:type="spellEnd"/>
+      <w:r>
+        <w:rPr>
+          <w:rFonts w:ascii="Arial" w:eastAsia="Times New Roman" w:hAnsi="Arial" w:cs="Arial"/>
+          <w:color w:val="252525"/>
+          <w:sz w:val="18"/>
+          <w:szCs w:val="21"/>
+        </w:rPr>
+        <w:t xml:space="preserve"> translation files are binary versions of .</w:t>
+      </w:r>
+      <w:proofErr w:type="spellStart"/>
+      <w:r>
+        <w:rPr>
+          <w:rFonts w:ascii="Arial" w:eastAsia="Times New Roman" w:hAnsi="Arial" w:cs="Arial"/>
+          <w:color w:val="252525"/>
+          <w:sz w:val="18"/>
+          <w:szCs w:val="21"/>
+        </w:rPr>
+        <w:t>po</w:t>
+      </w:r>
+      <w:proofErr w:type="spellEnd"/>
+      <w:r>
+        <w:rPr>
+          <w:rFonts w:ascii="Arial" w:eastAsia="Times New Roman" w:hAnsi="Arial" w:cs="Arial"/>
+          <w:color w:val="252525"/>
+          <w:sz w:val="18"/>
+          <w:szCs w:val="21"/>
+        </w:rPr>
+        <w:t xml:space="preserve"> files</w:t>
+      </w:r>
+      <w:proofErr w:type="gramStart"/>
+      <w:r>
+        <w:rPr>
+          <w:rFonts w:ascii="Arial" w:eastAsia="Times New Roman" w:hAnsi="Arial" w:cs="Arial"/>
+          <w:color w:val="252525"/>
+          <w:sz w:val="18"/>
+          <w:szCs w:val="21"/>
+        </w:rPr>
+        <w:t>) .</w:t>
+      </w:r>
+      <w:proofErr w:type="gramEnd"/>
+      <w:r>
+        <w:rPr>
+          <w:rFonts w:ascii="Arial" w:eastAsia="Times New Roman" w:hAnsi="Arial" w:cs="Arial"/>
+          <w:color w:val="252525"/>
+          <w:sz w:val="18"/>
+          <w:szCs w:val="21"/>
+        </w:rPr>
+        <w:t xml:space="preserve"> </w:t>
+      </w:r>
+      <w:proofErr w:type="spellStart"/>
+      <w:proofErr w:type="gramStart"/>
+      <w:r>
+        <w:rPr>
+          <w:rFonts w:ascii="Arial" w:eastAsia="Times New Roman" w:hAnsi="Arial" w:cs="Arial"/>
+          <w:color w:val="252525"/>
+          <w:sz w:val="18"/>
+          <w:szCs w:val="21"/>
+        </w:rPr>
+        <w:t>poEdit</w:t>
+      </w:r>
+      <w:proofErr w:type="spellEnd"/>
+      <w:proofErr w:type="gramEnd"/>
+      <w:r>
+        <w:rPr>
+          <w:rFonts w:ascii="Arial" w:eastAsia="Times New Roman" w:hAnsi="Arial" w:cs="Arial"/>
+          <w:color w:val="252525"/>
+          <w:sz w:val="18"/>
+          <w:szCs w:val="21"/>
+        </w:rPr>
+        <w:t xml:space="preserve"> will do it automatically upon saving if the appropriate option is checked in the preferences.</w:t>
       </w:r>
     </w:p>
     <w:p>
@@ -5389,8 +6745,21 @@
           <w:sz w:val="22"/>
           <w:szCs w:val="29"/>
         </w:rPr>
-        <w:t>Right-To-Left layout (RTL) support in wxWidgets</w:t>
-      </w:r>
+        <w:t xml:space="preserve">Right-To-Left layout (RTL) support in </w:t>
+      </w:r>
+      <w:proofErr w:type="spellStart"/>
+      <w:r>
+        <w:rPr>
+          <w:rFonts w:ascii="Verdana" w:hAnsi="Verdana"/>
+          <w:b/>
+          <w:bCs/>
+          <w:color w:val="5C7D93"/>
+          <w:sz w:val="22"/>
+          <w:szCs w:val="29"/>
+        </w:rPr>
+        <w:t>wxWidgets</w:t>
+      </w:r>
+      <w:proofErr w:type="spellEnd"/>
     </w:p>
     <w:p/>
     <w:p>
@@ -5411,7 +6780,47 @@
           <w:sz w:val="18"/>
           <w:szCs w:val="21"/>
         </w:rPr>
-        <w:t>Here is some information about the support for locales with right-to-left (RTL) layout out in wxWidgets. As you probably know, RTL-support is required mostly of Hebrew, Arabic and Farsi. It has been decided that wxWidgets should follow mostly the Windows API and Windows approach for displaying RTL text and layout in applications. This approach is described in a document at MSDN</w:t>
+        <w:t xml:space="preserve">Here is some information about the support for locales with right-to-left (RTL) layout out in </w:t>
+      </w:r>
+      <w:proofErr w:type="spellStart"/>
+      <w:r>
+        <w:rPr>
+          <w:rFonts w:ascii="Verdana" w:hAnsi="Verdana"/>
+          <w:color w:val="333333"/>
+          <w:sz w:val="18"/>
+          <w:szCs w:val="21"/>
+        </w:rPr>
+        <w:t>wxWidgets</w:t>
+      </w:r>
+      <w:proofErr w:type="spellEnd"/>
+      <w:r>
+        <w:rPr>
+          <w:rFonts w:ascii="Verdana" w:hAnsi="Verdana"/>
+          <w:color w:val="333333"/>
+          <w:sz w:val="18"/>
+          <w:szCs w:val="21"/>
+        </w:rPr>
+        <w:t xml:space="preserve">. As you probably know, RTL-support is required mostly of Hebrew, Arabic and Farsi. It has been decided that </w:t>
+      </w:r>
+      <w:proofErr w:type="spellStart"/>
+      <w:r>
+        <w:rPr>
+          <w:rFonts w:ascii="Verdana" w:hAnsi="Verdana"/>
+          <w:color w:val="333333"/>
+          <w:sz w:val="18"/>
+          <w:szCs w:val="21"/>
+        </w:rPr>
+        <w:t>wxWidgets</w:t>
+      </w:r>
+      <w:proofErr w:type="spellEnd"/>
+      <w:r>
+        <w:rPr>
+          <w:rFonts w:ascii="Verdana" w:hAnsi="Verdana"/>
+          <w:color w:val="333333"/>
+          <w:sz w:val="18"/>
+          <w:szCs w:val="21"/>
+        </w:rPr>
+        <w:t xml:space="preserve"> should follow mostly the Windows API and Windows approach for displaying RTL text and layout in applications. This approach is described in a document at MSDN</w:t>
       </w:r>
       <w:r>
         <w:rPr>
@@ -5423,7 +6832,7 @@
         </w:rPr>
         <w:t> </w:t>
       </w:r>
-      <w:hyperlink r:id="rId25" w:history="1">
+      <w:hyperlink r:id="rId19" w:history="1">
         <w:r>
           <w:rPr>
             <w:rStyle w:val="Hyperlink"/>
@@ -5461,7 +6870,47 @@
           <w:szCs w:val="21"/>
         </w:rPr>
         <w:br/>
-        <w:t>This is different from what is done under GTK+, where no coordinates are mirrored. Instead, every app needs to mirror everything itself, even if the job of mirroring controls is mostly done within GTK+'s layout container automatically. As far as drawing within wxWidgets is concerned, coordinates are mirrored at the wxDC level in the GTK+ port. Some more information about GTK's RTL support can be found</w:t>
+        <w:t xml:space="preserve">This is different from what is done under GTK+, where no coordinates are mirrored. Instead, every app needs to mirror everything itself, even if the job of mirroring controls is mostly done within GTK+'s layout container automatically. As far as drawing within </w:t>
+      </w:r>
+      <w:proofErr w:type="spellStart"/>
+      <w:r>
+        <w:rPr>
+          <w:rFonts w:ascii="Verdana" w:hAnsi="Verdana"/>
+          <w:color w:val="333333"/>
+          <w:sz w:val="18"/>
+          <w:szCs w:val="21"/>
+        </w:rPr>
+        <w:t>wxWidgets</w:t>
+      </w:r>
+      <w:proofErr w:type="spellEnd"/>
+      <w:r>
+        <w:rPr>
+          <w:rFonts w:ascii="Verdana" w:hAnsi="Verdana"/>
+          <w:color w:val="333333"/>
+          <w:sz w:val="18"/>
+          <w:szCs w:val="21"/>
+        </w:rPr>
+        <w:t xml:space="preserve"> is concerned, coordinates are mirrored at the </w:t>
+      </w:r>
+      <w:proofErr w:type="spellStart"/>
+      <w:r>
+        <w:rPr>
+          <w:rFonts w:ascii="Verdana" w:hAnsi="Verdana"/>
+          <w:color w:val="333333"/>
+          <w:sz w:val="18"/>
+          <w:szCs w:val="21"/>
+        </w:rPr>
+        <w:t>wxDC</w:t>
+      </w:r>
+      <w:proofErr w:type="spellEnd"/>
+      <w:r>
+        <w:rPr>
+          <w:rFonts w:ascii="Verdana" w:hAnsi="Verdana"/>
+          <w:color w:val="333333"/>
+          <w:sz w:val="18"/>
+          <w:szCs w:val="21"/>
+        </w:rPr>
+        <w:t xml:space="preserve"> level in the GTK+ port. Some more information about GTK's RTL support can be found</w:t>
       </w:r>
       <w:r>
         <w:rPr>
@@ -5473,7 +6922,7 @@
         </w:rPr>
         <w:t> </w:t>
       </w:r>
-      <w:hyperlink r:id="rId26" w:history="1">
+      <w:hyperlink r:id="rId20" w:history="1">
         <w:r>
           <w:rPr>
             <w:rStyle w:val="Hyperlink"/>
@@ -5511,8 +6960,9 @@
           <w:szCs w:val="21"/>
         </w:rPr>
         <w:br/>
-        <w:t>I have added two screenshots from the popular FileZilla application running in the "ar_EG" (Egyptian variant of Arab) locale (screenshots in parts thanks to Tim Kosse). Since the tree control in the Linux screenshot is using generic wxWidgets code, this also demonstrates how drawing and scrolling is mirrored for user windows.</w:t>
-      </w:r>
+        <w:t>I have added two screenshots from the popular FileZilla application running in the "</w:t>
+      </w:r>
+      <w:proofErr w:type="spellStart"/>
       <w:r>
         <w:rPr>
           <w:rFonts w:ascii="Verdana" w:hAnsi="Verdana"/>
@@ -5520,8 +6970,9 @@
           <w:sz w:val="18"/>
           <w:szCs w:val="21"/>
         </w:rPr>
-        <w:br/>
-      </w:r>
+        <w:t>ar_EG</w:t>
+      </w:r>
+      <w:proofErr w:type="spellEnd"/>
       <w:r>
         <w:rPr>
           <w:rFonts w:ascii="Verdana" w:hAnsi="Verdana"/>
@@ -5529,9 +6980,98 @@
           <w:sz w:val="18"/>
           <w:szCs w:val="21"/>
         </w:rPr>
+        <w:t xml:space="preserve">" (Egyptian variant of Arab) locale (screenshots in parts thanks to Tim </w:t>
+      </w:r>
+      <w:proofErr w:type="spellStart"/>
+      <w:r>
+        <w:rPr>
+          <w:rFonts w:ascii="Verdana" w:hAnsi="Verdana"/>
+          <w:color w:val="333333"/>
+          <w:sz w:val="18"/>
+          <w:szCs w:val="21"/>
+        </w:rPr>
+        <w:t>Kosse</w:t>
+      </w:r>
+      <w:proofErr w:type="spellEnd"/>
+      <w:r>
+        <w:rPr>
+          <w:rFonts w:ascii="Verdana" w:hAnsi="Verdana"/>
+          <w:color w:val="333333"/>
+          <w:sz w:val="18"/>
+          <w:szCs w:val="21"/>
+        </w:rPr>
+        <w:t xml:space="preserve">). Since the tree control in the Linux screenshot is using generic </w:t>
+      </w:r>
+      <w:proofErr w:type="spellStart"/>
+      <w:r>
+        <w:rPr>
+          <w:rFonts w:ascii="Verdana" w:hAnsi="Verdana"/>
+          <w:color w:val="333333"/>
+          <w:sz w:val="18"/>
+          <w:szCs w:val="21"/>
+        </w:rPr>
+        <w:t>wxWidgets</w:t>
+      </w:r>
+      <w:proofErr w:type="spellEnd"/>
+      <w:r>
+        <w:rPr>
+          <w:rFonts w:ascii="Verdana" w:hAnsi="Verdana"/>
+          <w:color w:val="333333"/>
+          <w:sz w:val="18"/>
+          <w:szCs w:val="21"/>
+        </w:rPr>
+        <w:t xml:space="preserve"> code, this also demonstrates how drawing and scrolling is mirrored for user windows.</w:t>
+      </w:r>
+      <w:r>
+        <w:rPr>
+          <w:rFonts w:ascii="Verdana" w:hAnsi="Verdana"/>
+          <w:color w:val="333333"/>
+          <w:sz w:val="18"/>
+          <w:szCs w:val="21"/>
+        </w:rPr>
         <w:br/>
-        <w:t>Below is a screenshot using wxWidgets and GTK 2.4.9.</w:t>
-      </w:r>
+      </w:r>
+      <w:r>
+        <w:rPr>
+          <w:rFonts w:ascii="Verdana" w:hAnsi="Verdana"/>
+          <w:color w:val="333333"/>
+          <w:sz w:val="18"/>
+          <w:szCs w:val="21"/>
+        </w:rPr>
+        <w:br/>
+        <w:t xml:space="preserve">Below is a screenshot using </w:t>
+      </w:r>
+      <w:proofErr w:type="spellStart"/>
+      <w:r>
+        <w:rPr>
+          <w:rFonts w:ascii="Verdana" w:hAnsi="Verdana"/>
+          <w:color w:val="333333"/>
+          <w:sz w:val="18"/>
+          <w:szCs w:val="21"/>
+        </w:rPr>
+        <w:t>wxWidgets</w:t>
+      </w:r>
+      <w:proofErr w:type="spellEnd"/>
+      <w:r>
+        <w:rPr>
+          <w:rFonts w:ascii="Verdana" w:hAnsi="Verdana"/>
+          <w:color w:val="333333"/>
+          <w:sz w:val="18"/>
+          <w:szCs w:val="21"/>
+        </w:rPr>
+        <w:t xml:space="preserve"> and GTK </w:t>
+      </w:r>
+      <w:proofErr w:type="gramStart"/>
+      <w:r>
+        <w:rPr>
+          <w:rFonts w:ascii="Verdana" w:hAnsi="Verdana"/>
+          <w:color w:val="333333"/>
+          <w:sz w:val="18"/>
+          <w:szCs w:val="21"/>
+        </w:rPr>
+        <w:t>2.4.9.</w:t>
+      </w:r>
+      <w:proofErr w:type="gramEnd"/>
       <w:r>
         <w:rPr>
           <w:rFonts w:ascii="Verdana" w:hAnsi="Verdana"/>
@@ -5555,7 +7095,7 @@
             <wp:extent cx="3045460" cy="2393315"/>
             <wp:effectExtent l="0" t="0" r="2540" b="6985"/>
             <wp:docPr id="2" name="Picture 2" descr="http://photos1.blogger.com/blogger/4978/3977/320/Arab_Linux.0.png">
-              <a:hlinkClick xmlns:a="http://schemas.openxmlformats.org/drawingml/2006/main" r:id="rId27"/>
+              <a:hlinkClick xmlns:a="http://schemas.openxmlformats.org/drawingml/2006/main" r:id="rId21"/>
             </wp:docPr>
             <wp:cNvGraphicFramePr>
               <a:graphicFrameLocks xmlns:a="http://schemas.openxmlformats.org/drawingml/2006/main" noChangeAspect="1"/>
@@ -5565,14 +7105,14 @@
                 <pic:pic xmlns:pic="http://schemas.openxmlformats.org/drawingml/2006/picture">
                   <pic:nvPicPr>
                     <pic:cNvPr id="0" name="Picture 1" descr="http://photos1.blogger.com/blogger/4978/3977/320/Arab_Linux.0.png">
-                      <a:hlinkClick r:id="rId27"/>
+                      <a:hlinkClick r:id="rId21"/>
                     </pic:cNvPr>
                     <pic:cNvPicPr>
                       <a:picLocks noChangeAspect="1" noChangeArrowheads="1"/>
                     </pic:cNvPicPr>
                   </pic:nvPicPr>
                   <pic:blipFill>
-                    <a:blip r:embed="rId28">
+                    <a:blip r:embed="rId22">
                       <a:extLst>
                         <a:ext uri="{28A0092B-C50C-407E-A947-70E740481C1C}">
                           <a14:useLocalDpi xmlns:a14="http://schemas.microsoft.com/office/drawing/2010/main" val="0"/>
@@ -5653,7 +7193,7 @@
             <wp:extent cx="3045460" cy="2544445"/>
             <wp:effectExtent l="0" t="0" r="2540" b="8255"/>
             <wp:docPr id="1" name="Picture 1" descr="http://photos1.blogger.com/blogger/4978/3977/320/Arab_Windows.0.png">
-              <a:hlinkClick xmlns:a="http://schemas.openxmlformats.org/drawingml/2006/main" r:id="rId29"/>
+              <a:hlinkClick xmlns:a="http://schemas.openxmlformats.org/drawingml/2006/main" r:id="rId23"/>
             </wp:docPr>
             <wp:cNvGraphicFramePr>
               <a:graphicFrameLocks xmlns:a="http://schemas.openxmlformats.org/drawingml/2006/main" noChangeAspect="1"/>
@@ -5663,14 +7203,14 @@
                 <pic:pic xmlns:pic="http://schemas.openxmlformats.org/drawingml/2006/picture">
                   <pic:nvPicPr>
                     <pic:cNvPr id="0" name="Picture 2" descr="http://photos1.blogger.com/blogger/4978/3977/320/Arab_Windows.0.png">
-                      <a:hlinkClick r:id="rId29"/>
+                      <a:hlinkClick r:id="rId23"/>
                     </pic:cNvPr>
                     <pic:cNvPicPr>
                       <a:picLocks noChangeAspect="1" noChangeArrowheads="1"/>
                     </pic:cNvPicPr>
                   </pic:nvPicPr>
                   <pic:blipFill>
-                    <a:blip r:embed="rId30">
+                    <a:blip r:embed="rId24">
                       <a:extLst>
                         <a:ext uri="{28A0092B-C50C-407E-A947-70E740481C1C}">
                           <a14:useLocalDpi xmlns:a14="http://schemas.microsoft.com/office/drawing/2010/main" val="0"/>
@@ -5704,11 +7244,72 @@
     </w:p>
     <w:p>
       <w:pPr>
+        <w:pBdr>
+          <w:bottom w:val="single" w:sz="6" w:space="1" w:color="auto"/>
+        </w:pBdr>
         <w:spacing w:line="240" w:lineRule="auto"/>
         <w:rPr>
           <w:sz w:val="18"/>
         </w:rPr>
       </w:pPr>
+    </w:p>
+    <w:p>
+      <w:pPr>
+        <w:spacing w:line="240" w:lineRule="auto"/>
+        <w:rPr>
+          <w:b/>
+        </w:rPr>
+      </w:pPr>
+      <w:r>
+        <w:rPr>
+          <w:b/>
+        </w:rPr>
+        <w:t>Thoughts on Help &amp; Manual (from Paul, 12/7/2016)</w:t>
+      </w:r>
+    </w:p>
+    <w:p>
+      <w:pPr>
+        <w:pStyle w:val="NormalWeb"/>
+        <w:rPr>
+          <w:sz w:val="22"/>
+        </w:rPr>
+      </w:pPr>
+      <w:r>
+        <w:rPr>
+          <w:sz w:val="22"/>
+        </w:rPr>
+        <w:t>Help content is stored in XML that can be edited in either specialized translation software with XML support, or with a basic XML editor. That means the translator would not need to have a copy Help and Manual to edit the content, and the translated content could be read directly back into the Help system structure to generate HTML, PDF or other format files. Images with embedded text content would have to be converted to text-less images to avoid requiring translation, and screenshots would have to be made from the appropriate language version of SAM.</w:t>
+      </w:r>
+    </w:p>
+    <w:p>
+      <w:pPr>
+        <w:pStyle w:val="NormalWeb"/>
+        <w:rPr>
+          <w:sz w:val="22"/>
+        </w:rPr>
+      </w:pPr>
+      <w:r>
+        <w:rPr>
+          <w:sz w:val="22"/>
+        </w:rPr>
+        <w:t>Help and Manual has a synchronization tool to help with updating multiple language editions of Help. The steps are 1) update English version, 2) run synchronization tool to identify sections of manual in translated version that need to be updated, 3) update translated version.</w:t>
+      </w:r>
+    </w:p>
+    <w:p>
+      <w:pPr>
+        <w:pStyle w:val="NormalWeb"/>
+        <w:rPr>
+          <w:sz w:val="16"/>
+        </w:rPr>
+      </w:pPr>
+      <w:r>
+        <w:rPr>
+          <w:sz w:val="22"/>
+        </w:rPr>
+        <w:t>Assuming that the translator can edit XML content (most professional software translators should), the effort for translating Help is mostly the translation itself -- it will require some initial effort on our end to prepare the Help system for translation, but that would be minimal (a few days).</w:t>
+      </w:r>
+      <w:bookmarkStart w:id="0" w:name="_GoBack"/>
+      <w:bookmarkEnd w:id="0"/>
     </w:p>
     <w:sectPr>
       <w:pgSz w:w="12240" w:h="15840"/>
@@ -7402,7 +9003,6 @@
     <w:name w:val="Normal (Web)"/>
     <w:basedOn w:val="Normal"/>
     <w:uiPriority w:val="99"/>
-    <w:semiHidden/>
     <w:unhideWhenUsed/>
     <w:rsid w:val="000728A6"/>
     <w:pPr>

</xml_diff>